<commit_message>
trabajando en la lista de analisis que hay que hacer
</commit_message>
<xml_diff>
--- a/Datos/Control de analisis/00_Lista de análisis.docx
+++ b/Datos/Control de analisis/00_Lista de análisis.docx
@@ -22,11 +22,9 @@
           <w:numId w:val="1"/>
         </w:numPr>
       </w:pPr>
-      <w:proofErr w:type="gramStart"/>
       <w:r>
         <w:t>Participantes con experiencia ganan más?</w:t>
       </w:r>
-      <w:proofErr w:type="gramEnd"/>
     </w:p>
     <w:p>
       <w:pPr>
@@ -36,19 +34,9 @@
           <w:numId w:val="1"/>
         </w:numPr>
       </w:pPr>
-      <w:proofErr w:type="gramStart"/>
-      <w:r>
-        <w:t xml:space="preserve">Hay un efecto de </w:t>
-      </w:r>
-      <w:proofErr w:type="spellStart"/>
-      <w:r>
-        <w:t>reset</w:t>
-      </w:r>
-      <w:proofErr w:type="spellEnd"/>
-      <w:r>
-        <w:t xml:space="preserve"> en las tiradas 4 y 5 para experimentados?</w:t>
-      </w:r>
-      <w:proofErr w:type="gramEnd"/>
+      <w:r>
+        <w:t>Hay un efecto de reset en las tiradas 4 y 5 para experimentados?</w:t>
+      </w:r>
     </w:p>
     <w:p>
       <w:pPr>
@@ -60,6 +48,266 @@
       </w:pPr>
       <w:r>
         <w:t>Los números elegidos son más pequeños conforme avanza el juego?</w:t>
+      </w:r>
+    </w:p>
+    <w:p/>
+    <w:p>
+      <w:r>
+        <w:t>Análisis en el artículo de Lahav:</w:t>
+      </w:r>
+    </w:p>
+    <w:p>
+      <w:pPr>
+        <w:pStyle w:val="Prrafodelista"/>
+        <w:numPr>
+          <w:ilvl w:val="0"/>
+          <w:numId w:val="2"/>
+        </w:numPr>
+      </w:pPr>
+      <w:r>
+        <w:t>Prueba t de una sola muestra (vs 0) del promedio de las diferencias normalizadas entre creencias y elecciones de todos los candidatos en cada periodo. SI las creencias y elecciones son consistentes, los promedios no deben ser estadísticamente diferentes de 0. Se encontró que en todos los periodos menos el último, las creencias son consistentemente</w:t>
+      </w:r>
+      <w:r>
+        <w:t xml:space="preserve"> más grandes que las elecciones, por lo que la diferencia es negativa.</w:t>
+      </w:r>
+    </w:p>
+    <w:p>
+      <w:pPr>
+        <w:pStyle w:val="Prrafodelista"/>
+        <w:numPr>
+          <w:ilvl w:val="0"/>
+          <w:numId w:val="2"/>
+        </w:numPr>
+      </w:pPr>
+      <w:r>
+        <w:t>Se repitió la Prueba t sin multiplicar las creencias por 2/3. Todas las medias fueron positivas y significativamente diferentes de cero. Las creencias caen entre la media de las creencias reportadas y su elección real. LOS PARTICIPANTES NO SON CONSISTENTES CON SUS CREENCIAS.</w:t>
+      </w:r>
+    </w:p>
+    <w:p>
+      <w:pPr>
+        <w:pStyle w:val="Prrafodelista"/>
+        <w:numPr>
+          <w:ilvl w:val="0"/>
+          <w:numId w:val="2"/>
+        </w:numPr>
+        <w:ind w:left="1416" w:hanging="1056"/>
+        <w:rPr>
+          <w:highlight w:val="yellow"/>
+        </w:rPr>
+      </w:pPr>
+      <w:r>
+        <w:rPr>
+          <w:highlight w:val="yellow"/>
+        </w:rPr>
+        <w:t>Calcular el “Nivel de sofisticación” de los participantes usando el modelo de Nagel: Ajustar las elecciones en intervalos establecidos por la media geométrica de 50(2/3)^n y 50(2/3)^n+1. Se compara este nivel con el “Nivel de sofisticación elicitado”, que es el número más bajo que cree que eligirán los otros participantes.</w:t>
+      </w:r>
+      <w:r>
+        <w:rPr>
+          <w:highlight w:val="yellow"/>
+        </w:rPr>
+        <w:t xml:space="preserve"> NO TIENE SENTIDO</w:t>
+      </w:r>
+    </w:p>
+    <w:p/>
+    <w:p>
+      <w:r>
+        <w:t>Análisis en el artículo de Slonim:</w:t>
+      </w:r>
+    </w:p>
+    <w:p>
+      <w:pPr>
+        <w:pStyle w:val="Prrafodelista"/>
+        <w:numPr>
+          <w:ilvl w:val="0"/>
+          <w:numId w:val="3"/>
+        </w:numPr>
+      </w:pPr>
+      <w:r>
+        <w:t>Gráfica de cómo se comporta el juego</w:t>
+      </w:r>
+      <w:r>
+        <w:t xml:space="preserve"> en promedio</w:t>
+      </w:r>
+      <w:r>
+        <w:t xml:space="preserve">: </w:t>
+      </w:r>
+      <w:r>
+        <w:t xml:space="preserve">Elecciones caen cuando se juega con los mismos </w:t>
+      </w:r>
+      <w:r>
+        <w:t>oponentes,</w:t>
+      </w:r>
+      <w:r>
+        <w:t xml:space="preserve"> pero crecen cuando se juega con nuevos oponentes.</w:t>
+      </w:r>
+    </w:p>
+    <w:p>
+      <w:pPr>
+        <w:pStyle w:val="Prrafodelista"/>
+        <w:numPr>
+          <w:ilvl w:val="0"/>
+          <w:numId w:val="3"/>
+        </w:numPr>
+      </w:pPr>
+      <w:r>
+        <w:t xml:space="preserve">Prueba t de las Elecciones promedio de jugadores sin experiencia cuando juegan con otros jugadores sin experiencia y cuando juegan con jugadores experimentados. Se encontró </w:t>
+      </w:r>
+      <w:r>
+        <w:t>que,</w:t>
+      </w:r>
+      <w:r>
+        <w:t xml:space="preserve"> aunque eligen números más pequeños la diferencia no es significativa.</w:t>
+      </w:r>
+      <w:r>
+        <w:t xml:space="preserve"> LOS JUGADORES SIN EXPERIENCIA JUEGAN IGUAL SIN IMPORTAR EL TIPO DE OPONENTE.</w:t>
+      </w:r>
+    </w:p>
+    <w:p>
+      <w:pPr>
+        <w:pStyle w:val="Prrafodelista"/>
+        <w:numPr>
+          <w:ilvl w:val="0"/>
+          <w:numId w:val="3"/>
+        </w:numPr>
+      </w:pPr>
+      <w:r>
+        <w:t>Se compara en gráficas de identidad del ensayo n vs n+1Elecciones de los jugadores experimentados. Se comparan los casos contra los mismos oponentes y los casos contra oponentes nuevos (la primera tirada del nuevo subjuego). Puntos debajo de la línea indican números elegidos menores que en el periodo anterior.</w:t>
+      </w:r>
+      <w:r>
+        <w:t xml:space="preserve"> Se reporta el porcentaje de elecciones en las que los números elegidos decrecen contra los mismos oponentes. OCURRE EN LA MAYORÍA DE LOS CASOS.</w:t>
+      </w:r>
+    </w:p>
+    <w:p>
+      <w:pPr>
+        <w:pStyle w:val="Prrafodelista"/>
+        <w:numPr>
+          <w:ilvl w:val="0"/>
+          <w:numId w:val="3"/>
+        </w:numPr>
+      </w:pPr>
+      <w:r>
+        <w:t>Se realiza una prueba binomial para determinar si la cantidad de jugadores que disminuyen su elección es significativa. SE ENCUENTRA QUE SI. Se repiten los análisis en el cambio de un subjuego a otro y el efecto va en la dirección opuesta; MAS JUGADORES INCREMENTAN SU ELECCIÓN.</w:t>
+      </w:r>
+    </w:p>
+    <w:p>
+      <w:pPr>
+        <w:pStyle w:val="Prrafodelista"/>
+        <w:numPr>
+          <w:ilvl w:val="0"/>
+          <w:numId w:val="3"/>
+        </w:numPr>
+      </w:pPr>
+      <w:r>
+        <w:t xml:space="preserve">Para compensar que el cambio absoluto en las elecciones disminuye en cada periodo, se examinan los cambios en elecciones Absolutos y Relativos. Para que el mismo aumento o disminución tengan el mismo cambio relativo, se define el cambio relativo usando el </w:t>
+      </w:r>
+      <w:r>
+        <w:lastRenderedPageBreak/>
+        <w:t>punto intermedio de los dos números elegidos: Cambio relativo = (número en periodo n – número en periodo n-1) / (0.5 * (número n + número n-1)</w:t>
+      </w:r>
+      <w:r>
+        <w:t>. Se reporta la distribución acumulada de los cambios relativos en el número elegido cuan</w:t>
+      </w:r>
+      <w:r>
+        <w:t>do los jugadores juegan contra los mismos oponentes, oponentes experimentados, y nuevos oponentes sin experiencia. Los cambios son negativos cuando se juega contra los mismos oponentes y positivos cuando se juega contra nuevos sin experiencia.</w:t>
+      </w:r>
+    </w:p>
+    <w:p>
+      <w:pPr>
+        <w:pStyle w:val="Prrafodelista"/>
+        <w:numPr>
+          <w:ilvl w:val="0"/>
+          <w:numId w:val="3"/>
+        </w:numPr>
+      </w:pPr>
+      <w:r>
+        <w:t xml:space="preserve">Regresiones lineales con efecto fijo para los determinantes número elegido y cambio relativo en número. Variables independientes: dummie que indica </w:t>
+      </w:r>
+      <w:r>
+        <w:t>el inicio del nuevo subjuego. Un coeficiente positivo indica que se eligen números más grandes al iniciar un nuevo subjuego. Variables control: Periodo, Periodo^2 (captura la tendencia no linear de las elecciones a disminuir a una tasa decreciente), la media</w:t>
+      </w:r>
+      <w:r>
+        <w:t xml:space="preserve"> de las elecciones de los oponentes en el periodo anterior (ya que las elecciones dependen de los resultados del periodo anterior). SE ENCUENTRA QUE LAS ELECCIONES DISMINUYEN CON EL PASO DE LOS PERIODOS A UNA TASA DECRECIENTE, </w:t>
+      </w:r>
+      <w:r>
+        <w:t>LAS ELECCIONES DE LOS PARTICIPANTES SON INFLUIDAS POR LAS ELECCIONES DE LOS OPONENTES EN EL PERIODO ANTERIOR. CUANDO SE JUEGA CON NUEVOS OPONENTES SE HACEN ELECCIONES MÁS GRANDES.</w:t>
+      </w:r>
+    </w:p>
+    <w:p>
+      <w:pPr>
+        <w:pStyle w:val="Prrafodelista"/>
+        <w:numPr>
+          <w:ilvl w:val="0"/>
+          <w:numId w:val="3"/>
+        </w:numPr>
+      </w:pPr>
+      <w:r>
+        <w:t xml:space="preserve">Se reporta </w:t>
+      </w:r>
+      <w:r>
+        <w:t xml:space="preserve">la frecuencia </w:t>
+      </w:r>
+      <w:r>
+        <w:t xml:space="preserve">y porcentaje </w:t>
+      </w:r>
+      <w:r>
+        <w:t>de victorias de los ex</w:t>
+      </w:r>
+      <w:r>
+        <w:t>perimentados en el primer y segundo subjuego y periodo a periodo. Se compara el desempeño de cada periodo con su equivalente en el subjuego anterior. También se contabilizan las veces que el experimentado eligió el número más pequeño.</w:t>
+      </w:r>
+      <w:r>
+        <w:t xml:space="preserve"> LOS EXPERIMENTADOS GANAN MÁS CONTRA NO EXPERIMENTADOS PERO LA VENTAJA DISMINUYE PERIODO A PERIODO.</w:t>
+      </w:r>
+    </w:p>
+    <w:p>
+      <w:pPr>
+        <w:pStyle w:val="Prrafodelista"/>
+        <w:numPr>
+          <w:ilvl w:val="0"/>
+          <w:numId w:val="3"/>
+        </w:numPr>
+      </w:pPr>
+      <w:r>
+        <w:t>Dos Regresiones logísticas de los determinantes del experimentado ganando. Ambas muestran que ganan más si tienen más experiencia que los no experimentados. Demuestra que el resultado en 7 es significativo.</w:t>
+      </w:r>
+    </w:p>
+    <w:p>
+      <w:pPr>
+        <w:pStyle w:val="Prrafodelista"/>
+        <w:numPr>
+          <w:ilvl w:val="0"/>
+          <w:numId w:val="3"/>
+        </w:numPr>
+      </w:pPr>
+      <w:r>
+        <w:t>Se reporta el porcentaje de veces que el experimentado y no experimentados ganan sin elegir el número más pequeño. Se observa que la proporción es mayor para el experimentado.</w:t>
+      </w:r>
+      <w:r>
+        <w:t xml:space="preserve"> Se analiza si la tirada del jugador experimentado en cada periodo del subjuego 2 le permitiría ganar en el periodo correspondiente del subjuego 1. Se reporta la proporción de juegos que ganarían. PUEDE QUE ESTÉN PARCIALMENTE BEST RESPONDING A LAS ELECCIONES DE LOS OPONENTES DEL SUBJUEGO ANTERIOR.</w:t>
+      </w:r>
+      <w:r>
+        <w:t xml:space="preserve"> Se repitió la regresión y no se encontró apoyo estadístico a esta hipótesis.</w:t>
+      </w:r>
+    </w:p>
+    <w:p>
+      <w:pPr>
+        <w:pStyle w:val="Prrafodelista"/>
+        <w:numPr>
+          <w:ilvl w:val="0"/>
+          <w:numId w:val="3"/>
+        </w:numPr>
+      </w:pPr>
+      <w:r>
+        <w:t>Para determinar si experimentados best respond a los pasos de razonamiento de los jugadores inexperimentados, se observa la variabilidad de las elecciones de los experimentados, para ver si disminuye entre superjuegos. Se encontró que la varianza de las elecciones de los experimentados disminuye del primer periodo del subjuego 1 al 2. Para probarlo</w:t>
+      </w:r>
+      <w:r>
+        <w:t xml:space="preserve"> estadísticamente, variabilidad en un periodo = (elección del experimentado – elección media)^2. Se usa una regresión de efectos aleatorios</w:t>
+      </w:r>
+      <w:r>
+        <w:t xml:space="preserve"> sobre el subjuego. EXPERIENCIA POR SUBJUEGO DISMINUYE SIGNIFICATIVAMENTE LA VARIABILIDAD A UNA TASA DECRESCIENTE. LOS EXPERIMENTADOS APRENDEN A BEST RESPOND A LA CREENCIA DE QUE SUS OPONENTES</w:t>
+      </w:r>
+      <w:r>
+        <w:t>… &gt;&gt;&gt;ME QUEDÉ EN LA PÁGINA 68&lt;&lt;&lt;</w:t>
       </w:r>
       <w:bookmarkStart w:id="0" w:name="_GoBack"/>
       <w:bookmarkEnd w:id="0"/>
@@ -77,6 +325,95 @@
 <file path=word/numbering.xml><?xml version="1.0" encoding="utf-8"?>
 <w:numbering xmlns:wpc="http://schemas.microsoft.com/office/word/2010/wordprocessingCanvas" xmlns:cx="http://schemas.microsoft.com/office/drawing/2014/chartex" xmlns:cx1="http://schemas.microsoft.com/office/drawing/2015/9/8/chartex" xmlns:cx2="http://schemas.microsoft.com/office/drawing/2015/10/21/chartex" xmlns:cx3="http://schemas.microsoft.com/office/drawing/2016/5/9/chartex" xmlns:cx4="http://schemas.microsoft.com/office/drawing/2016/5/10/chartex" xmlns:cx5="http://schemas.microsoft.com/office/drawing/2016/5/11/chartex" xmlns:cx6="http://schemas.microsoft.com/office/drawing/2016/5/12/chartex" xmlns:cx7="http://schemas.microsoft.com/office/drawing/2016/5/13/chartex" xmlns:cx8="http://schemas.microsoft.com/office/drawing/2016/5/14/chartex" xmlns:mc="http://schemas.openxmlformats.org/markup-compatibility/2006" xmlns:aink="http://schemas.microsoft.com/office/drawing/2016/ink" xmlns:am3d="http://schemas.microsoft.com/office/drawing/2017/model3d" xmlns:o="urn:schemas-microsoft-com:office:office" xmlns:r="http://schemas.openxmlformats.org/officeDocument/2006/relationships" xmlns:m="http://schemas.openxmlformats.org/officeDocument/2006/math" xmlns:v="urn:schemas-microsoft-com:vml" xmlns:wp14="http://schemas.microsoft.com/office/word/2010/wordprocessingDrawing" xmlns:wp="http://schemas.openxmlformats.org/drawingml/2006/wordprocessingDrawing" xmlns:w10="urn:schemas-microsoft-com:office:word" xmlns:w="http://schemas.openxmlformats.org/wordprocessingml/2006/main" xmlns:w14="http://schemas.microsoft.com/office/word/2010/wordml" xmlns:w15="http://schemas.microsoft.com/office/word/2012/wordml" xmlns:w16cid="http://schemas.microsoft.com/office/word/2016/wordml/cid" xmlns:w16se="http://schemas.microsoft.com/office/word/2015/wordml/symex" xmlns:wpg="http://schemas.microsoft.com/office/word/2010/wordprocessingGroup" xmlns:wpi="http://schemas.microsoft.com/office/word/2010/wordprocessingInk" xmlns:wne="http://schemas.microsoft.com/office/word/2006/wordml" xmlns:wps="http://schemas.microsoft.com/office/word/2010/wordprocessingShape" mc:Ignorable="w14 w15 w16se w16cid wp14">
   <w:abstractNum w:abstractNumId="0" w15:restartNumberingAfterBreak="0">
+    <w:nsid w:val="094D130F"/>
+    <w:multiLevelType w:val="hybridMultilevel"/>
+    <w:tmpl w:val="0AFA730E"/>
+    <w:lvl w:ilvl="0" w:tplc="080A000F">
+      <w:start w:val="1"/>
+      <w:numFmt w:val="decimal"/>
+      <w:lvlText w:val="%1."/>
+      <w:lvlJc w:val="left"/>
+      <w:pPr>
+        <w:ind w:left="720" w:hanging="360"/>
+      </w:pPr>
+      <w:rPr>
+        <w:rFonts w:hint="default"/>
+      </w:rPr>
+    </w:lvl>
+    <w:lvl w:ilvl="1" w:tplc="080A0019" w:tentative="1">
+      <w:start w:val="1"/>
+      <w:numFmt w:val="lowerLetter"/>
+      <w:lvlText w:val="%2."/>
+      <w:lvlJc w:val="left"/>
+      <w:pPr>
+        <w:ind w:left="1440" w:hanging="360"/>
+      </w:pPr>
+    </w:lvl>
+    <w:lvl w:ilvl="2" w:tplc="080A001B" w:tentative="1">
+      <w:start w:val="1"/>
+      <w:numFmt w:val="lowerRoman"/>
+      <w:lvlText w:val="%3."/>
+      <w:lvlJc w:val="right"/>
+      <w:pPr>
+        <w:ind w:left="2160" w:hanging="180"/>
+      </w:pPr>
+    </w:lvl>
+    <w:lvl w:ilvl="3" w:tplc="080A000F" w:tentative="1">
+      <w:start w:val="1"/>
+      <w:numFmt w:val="decimal"/>
+      <w:lvlText w:val="%4."/>
+      <w:lvlJc w:val="left"/>
+      <w:pPr>
+        <w:ind w:left="2880" w:hanging="360"/>
+      </w:pPr>
+    </w:lvl>
+    <w:lvl w:ilvl="4" w:tplc="080A0019" w:tentative="1">
+      <w:start w:val="1"/>
+      <w:numFmt w:val="lowerLetter"/>
+      <w:lvlText w:val="%5."/>
+      <w:lvlJc w:val="left"/>
+      <w:pPr>
+        <w:ind w:left="3600" w:hanging="360"/>
+      </w:pPr>
+    </w:lvl>
+    <w:lvl w:ilvl="5" w:tplc="080A001B" w:tentative="1">
+      <w:start w:val="1"/>
+      <w:numFmt w:val="lowerRoman"/>
+      <w:lvlText w:val="%6."/>
+      <w:lvlJc w:val="right"/>
+      <w:pPr>
+        <w:ind w:left="4320" w:hanging="180"/>
+      </w:pPr>
+    </w:lvl>
+    <w:lvl w:ilvl="6" w:tplc="080A000F" w:tentative="1">
+      <w:start w:val="1"/>
+      <w:numFmt w:val="decimal"/>
+      <w:lvlText w:val="%7."/>
+      <w:lvlJc w:val="left"/>
+      <w:pPr>
+        <w:ind w:left="5040" w:hanging="360"/>
+      </w:pPr>
+    </w:lvl>
+    <w:lvl w:ilvl="7" w:tplc="080A0019" w:tentative="1">
+      <w:start w:val="1"/>
+      <w:numFmt w:val="lowerLetter"/>
+      <w:lvlText w:val="%8."/>
+      <w:lvlJc w:val="left"/>
+      <w:pPr>
+        <w:ind w:left="5760" w:hanging="360"/>
+      </w:pPr>
+    </w:lvl>
+    <w:lvl w:ilvl="8" w:tplc="080A001B" w:tentative="1">
+      <w:start w:val="1"/>
+      <w:numFmt w:val="lowerRoman"/>
+      <w:lvlText w:val="%9."/>
+      <w:lvlJc w:val="right"/>
+      <w:pPr>
+        <w:ind w:left="6480" w:hanging="180"/>
+      </w:pPr>
+    </w:lvl>
+  </w:abstractNum>
+  <w:abstractNum w:abstractNumId="1" w15:restartNumberingAfterBreak="0">
     <w:nsid w:val="23CB65BD"/>
     <w:multiLevelType w:val="hybridMultilevel"/>
     <w:tmpl w:val="9F74B9E8"/>
@@ -165,8 +502,103 @@
       </w:pPr>
     </w:lvl>
   </w:abstractNum>
+  <w:abstractNum w:abstractNumId="2" w15:restartNumberingAfterBreak="0">
+    <w:nsid w:val="65AC473C"/>
+    <w:multiLevelType w:val="hybridMultilevel"/>
+    <w:tmpl w:val="2D4409AA"/>
+    <w:lvl w:ilvl="0" w:tplc="080A000F">
+      <w:start w:val="1"/>
+      <w:numFmt w:val="decimal"/>
+      <w:lvlText w:val="%1."/>
+      <w:lvlJc w:val="left"/>
+      <w:pPr>
+        <w:ind w:left="720" w:hanging="360"/>
+      </w:pPr>
+      <w:rPr>
+        <w:rFonts w:hint="default"/>
+      </w:rPr>
+    </w:lvl>
+    <w:lvl w:ilvl="1" w:tplc="080A0019" w:tentative="1">
+      <w:start w:val="1"/>
+      <w:numFmt w:val="lowerLetter"/>
+      <w:lvlText w:val="%2."/>
+      <w:lvlJc w:val="left"/>
+      <w:pPr>
+        <w:ind w:left="1440" w:hanging="360"/>
+      </w:pPr>
+    </w:lvl>
+    <w:lvl w:ilvl="2" w:tplc="080A001B" w:tentative="1">
+      <w:start w:val="1"/>
+      <w:numFmt w:val="lowerRoman"/>
+      <w:lvlText w:val="%3."/>
+      <w:lvlJc w:val="right"/>
+      <w:pPr>
+        <w:ind w:left="2160" w:hanging="180"/>
+      </w:pPr>
+    </w:lvl>
+    <w:lvl w:ilvl="3" w:tplc="080A000F" w:tentative="1">
+      <w:start w:val="1"/>
+      <w:numFmt w:val="decimal"/>
+      <w:lvlText w:val="%4."/>
+      <w:lvlJc w:val="left"/>
+      <w:pPr>
+        <w:ind w:left="2880" w:hanging="360"/>
+      </w:pPr>
+    </w:lvl>
+    <w:lvl w:ilvl="4" w:tplc="080A0019" w:tentative="1">
+      <w:start w:val="1"/>
+      <w:numFmt w:val="lowerLetter"/>
+      <w:lvlText w:val="%5."/>
+      <w:lvlJc w:val="left"/>
+      <w:pPr>
+        <w:ind w:left="3600" w:hanging="360"/>
+      </w:pPr>
+    </w:lvl>
+    <w:lvl w:ilvl="5" w:tplc="080A001B" w:tentative="1">
+      <w:start w:val="1"/>
+      <w:numFmt w:val="lowerRoman"/>
+      <w:lvlText w:val="%6."/>
+      <w:lvlJc w:val="right"/>
+      <w:pPr>
+        <w:ind w:left="4320" w:hanging="180"/>
+      </w:pPr>
+    </w:lvl>
+    <w:lvl w:ilvl="6" w:tplc="080A000F" w:tentative="1">
+      <w:start w:val="1"/>
+      <w:numFmt w:val="decimal"/>
+      <w:lvlText w:val="%7."/>
+      <w:lvlJc w:val="left"/>
+      <w:pPr>
+        <w:ind w:left="5040" w:hanging="360"/>
+      </w:pPr>
+    </w:lvl>
+    <w:lvl w:ilvl="7" w:tplc="080A0019" w:tentative="1">
+      <w:start w:val="1"/>
+      <w:numFmt w:val="lowerLetter"/>
+      <w:lvlText w:val="%8."/>
+      <w:lvlJc w:val="left"/>
+      <w:pPr>
+        <w:ind w:left="5760" w:hanging="360"/>
+      </w:pPr>
+    </w:lvl>
+    <w:lvl w:ilvl="8" w:tplc="080A001B" w:tentative="1">
+      <w:start w:val="1"/>
+      <w:numFmt w:val="lowerRoman"/>
+      <w:lvlText w:val="%9."/>
+      <w:lvlJc w:val="right"/>
+      <w:pPr>
+        <w:ind w:left="6480" w:hanging="180"/>
+      </w:pPr>
+    </w:lvl>
+  </w:abstractNum>
   <w:num w:numId="1">
+    <w:abstractNumId w:val="1"/>
+  </w:num>
+  <w:num w:numId="2">
     <w:abstractNumId w:val="0"/>
+  </w:num>
+  <w:num w:numId="3">
+    <w:abstractNumId w:val="2"/>
   </w:num>
 </w:numbering>
 </file>

</xml_diff>

<commit_message>
se agregaron los cambios relativos en las bases
</commit_message>
<xml_diff>
--- a/Datos/Control de analisis/00_Lista de análisis.docx
+++ b/Datos/Control de analisis/00_Lista de análisis.docx
@@ -22,9 +22,11 @@
           <w:numId w:val="1"/>
         </w:numPr>
       </w:pPr>
+      <w:proofErr w:type="gramStart"/>
       <w:r>
         <w:t>Participantes con experiencia ganan más?</w:t>
       </w:r>
+      <w:proofErr w:type="gramEnd"/>
     </w:p>
     <w:p>
       <w:pPr>
@@ -34,9 +36,19 @@
           <w:numId w:val="1"/>
         </w:numPr>
       </w:pPr>
-      <w:r>
-        <w:t>Hay un efecto de reset en las tiradas 4 y 5 para experimentados?</w:t>
-      </w:r>
+      <w:proofErr w:type="gramStart"/>
+      <w:r>
+        <w:t xml:space="preserve">Hay un efecto de </w:t>
+      </w:r>
+      <w:proofErr w:type="spellStart"/>
+      <w:r>
+        <w:t>reset</w:t>
+      </w:r>
+      <w:proofErr w:type="spellEnd"/>
+      <w:r>
+        <w:t xml:space="preserve"> en las tiradas 4 y 5 para experimentados?</w:t>
+      </w:r>
+      <w:proofErr w:type="gramEnd"/>
     </w:p>
     <w:p>
       <w:pPr>
@@ -46,14 +58,24 @@
           <w:numId w:val="1"/>
         </w:numPr>
       </w:pPr>
+      <w:proofErr w:type="gramStart"/>
       <w:r>
         <w:t>Los números elegidos son más pequeños conforme avanza el juego?</w:t>
       </w:r>
+      <w:proofErr w:type="gramEnd"/>
     </w:p>
     <w:p/>
     <w:p>
       <w:r>
-        <w:t>Análisis en el artículo de Lahav:</w:t>
+        <w:t xml:space="preserve">Análisis en el artículo de </w:t>
+      </w:r>
+      <w:proofErr w:type="spellStart"/>
+      <w:r>
+        <w:t>Lahav</w:t>
+      </w:r>
+      <w:proofErr w:type="spellEnd"/>
+      <w:r>
+        <w:t>:</w:t>
       </w:r>
     </w:p>
     <w:p>
@@ -65,10 +87,22 @@
         </w:numPr>
       </w:pPr>
       <w:r>
-        <w:t>Prueba t de una sola muestra (vs 0) del promedio de las diferencias normalizadas entre creencias y elecciones de todos los candidatos en cada periodo. SI las creencias y elecciones son consistentes, los promedios no deben ser estadísticamente diferentes de 0. Se encontró que en todos los periodos menos el último, las creencias son consistentemente</w:t>
-      </w:r>
-      <w:r>
-        <w:t xml:space="preserve"> más grandes que las elecciones, por lo que la diferencia es negativa.</w:t>
+        <w:t>PREGUNTA: ¿Los jugadores son consistentes entre sus creencias y sus elecciones?</w:t>
+      </w:r>
+      <w:r>
+        <w:br/>
+        <w:t>ANÁLISIS: Prueba T de una sola muestra (comparando contra 0) del promedio de las diferencias normalizadas entre las creencias*p y elecciones de todos los candidatos en cada periodo.</w:t>
+      </w:r>
+      <w:r>
+        <w:br/>
+        <w:t>RESULTADO: Las creencias son estadísticamente diferentes de 0 en todos los periodos menos el último. Las creencias siempre son más grandes que las elecciones (las diferencias son negativas).</w:t>
+      </w:r>
+      <w:r>
+        <w:br/>
+        <w:t>CONCLUSIÓN: Los jugadores no son consistentes entre sus creencias y sus elecciones.</w:t>
+      </w:r>
+      <w:r>
+        <w:br/>
       </w:r>
     </w:p>
     <w:p>
@@ -80,7 +114,38 @@
         </w:numPr>
       </w:pPr>
       <w:r>
-        <w:t>Se repitió la Prueba t sin multiplicar las creencias por 2/3. Todas las medias fueron positivas y significativamente diferentes de cero. Las creencias caen entre la media de las creencias reportadas y su elección real. LOS PARTICIPANTES NO SON CONSISTENTES CON SUS CREENCIAS.</w:t>
+        <w:t>PREGUNTA: ¿Los jugadores son consistentes entre sus creencias y sus elecciones, pero olvidan la multiplicación por p?</w:t>
+      </w:r>
+      <w:r>
+        <w:br/>
+        <w:t>ANÁLISIS: Prueba T de una sola muestra (comparando contra 0) del promedio de las diferencias normalizadas entre las creencias y elecciones de todos los candidatos en cada periodo.</w:t>
+      </w:r>
+      <w:r>
+        <w:br/>
+        <w:t xml:space="preserve">RESULTADO: Las creencias son estadísticamente diferentes de 0 en todos los periodos. Las creencias siempre son más pequeñas que las elecciones (las diferencias son positivas). </w:t>
+      </w:r>
+      <w:r>
+        <w:t>La</w:t>
+      </w:r>
+      <w:r>
+        <w:t xml:space="preserve"> elección ca en medio de las creencias y las creencias*p</w:t>
+      </w:r>
+      <w:r>
+        <w:br/>
+        <w:t>CONCLUSIÓN: Los jugadores no son consistentes entre sus creencias y sus elecciones.</w:t>
+      </w:r>
+    </w:p>
+    <w:p>
+      <w:r>
+        <w:t xml:space="preserve">Análisis derivados de </w:t>
+      </w:r>
+      <w:proofErr w:type="spellStart"/>
+      <w:r>
+        <w:t>Lahav</w:t>
+      </w:r>
+      <w:proofErr w:type="spellEnd"/>
+      <w:r>
+        <w:t>:</w:t>
       </w:r>
     </w:p>
     <w:p>
@@ -88,30 +153,116 @@
         <w:pStyle w:val="Prrafodelista"/>
         <w:numPr>
           <w:ilvl w:val="0"/>
-          <w:numId w:val="2"/>
-        </w:numPr>
-        <w:ind w:left="1416" w:hanging="1056"/>
-        <w:rPr>
-          <w:highlight w:val="yellow"/>
-        </w:rPr>
-      </w:pPr>
-      <w:r>
-        <w:rPr>
-          <w:highlight w:val="yellow"/>
-        </w:rPr>
-        <w:t>Calcular el “Nivel de sofisticación” de los participantes usando el modelo de Nagel: Ajustar las elecciones en intervalos establecidos por la media geométrica de 50(2/3)^n y 50(2/3)^n+1. Se compara este nivel con el “Nivel de sofisticación elicitado”, que es el número más bajo que cree que eligirán los otros participantes.</w:t>
-      </w:r>
-      <w:r>
-        <w:rPr>
-          <w:highlight w:val="yellow"/>
-        </w:rPr>
-        <w:t xml:space="preserve"> NO TIENE SENTIDO</w:t>
-      </w:r>
-    </w:p>
-    <w:p/>
-    <w:p>
-      <w:r>
-        <w:t>Análisis en el artículo de Slonim:</w:t>
+          <w:numId w:val="4"/>
+        </w:numPr>
+      </w:pPr>
+      <w:r>
+        <w:t>PREGUNTA: ¿Los jugadores son consistentes entre sus creencias y elecciones?</w:t>
+      </w:r>
+    </w:p>
+    <w:p>
+      <w:pPr>
+        <w:pStyle w:val="Prrafodelista"/>
+      </w:pPr>
+      <w:r>
+        <w:t>ANÁLISIS:</w:t>
+      </w:r>
+    </w:p>
+    <w:p>
+      <w:pPr>
+        <w:pStyle w:val="Prrafodelista"/>
+        <w:numPr>
+          <w:ilvl w:val="2"/>
+          <w:numId w:val="1"/>
+        </w:numPr>
+      </w:pPr>
+      <w:r>
+        <w:t>Además de las creencias de otros y creencias de otros*p, incluir creencias de todos y creencias de todos*p</w:t>
+      </w:r>
+    </w:p>
+    <w:p>
+      <w:pPr>
+        <w:pStyle w:val="Prrafodelista"/>
+        <w:numPr>
+          <w:ilvl w:val="2"/>
+          <w:numId w:val="1"/>
+        </w:numPr>
+      </w:pPr>
+      <w:r>
+        <w:t>Prueba T entre creencias y elecciones</w:t>
+      </w:r>
+    </w:p>
+    <w:p>
+      <w:pPr>
+        <w:pStyle w:val="Prrafodelista"/>
+        <w:numPr>
+          <w:ilvl w:val="2"/>
+          <w:numId w:val="1"/>
+        </w:numPr>
+      </w:pPr>
+      <w:r>
+        <w:t>Incluir o eliminar la normalización</w:t>
+      </w:r>
+    </w:p>
+    <w:p>
+      <w:pPr>
+        <w:pStyle w:val="Prrafodelista"/>
+        <w:numPr>
+          <w:ilvl w:val="2"/>
+          <w:numId w:val="1"/>
+        </w:numPr>
+      </w:pPr>
+      <w:r>
+        <w:t>Prueba T de una sola muestra del promedio de las diferencias relativas entre creencias y elecciones de todos los candidatos en cada periodo.</w:t>
+      </w:r>
+    </w:p>
+    <w:p>
+      <w:pPr>
+        <w:pStyle w:val="Prrafodelista"/>
+        <w:numPr>
+          <w:ilvl w:val="2"/>
+          <w:numId w:val="1"/>
+        </w:numPr>
+      </w:pPr>
+      <w:r>
+        <w:t>Prueba T de las diferencias entre sesiones (sesión 1 vs sesión 2, en lugar de comparaciones dentro de una misma sesión)</w:t>
+      </w:r>
+    </w:p>
+    <w:p>
+      <w:pPr>
+        <w:pStyle w:val="Prrafodelista"/>
+        <w:numPr>
+          <w:ilvl w:val="2"/>
+          <w:numId w:val="1"/>
+        </w:numPr>
+      </w:pPr>
+      <w:r>
+        <w:t>Prueba T entre las diferencias en el jugador experimentado contra las diferencias en el jugador no experimentado</w:t>
+      </w:r>
+    </w:p>
+    <w:p>
+      <w:pPr>
+        <w:pStyle w:val="Prrafodelista"/>
+        <w:numPr>
+          <w:ilvl w:val="2"/>
+          <w:numId w:val="1"/>
+        </w:numPr>
+      </w:pPr>
+      <w:r>
+        <w:t>Gráficas con las comparaciones de la magnitud de las diferencias.</w:t>
+      </w:r>
+    </w:p>
+    <w:p>
+      <w:r>
+        <w:t xml:space="preserve">Análisis en el artículo de </w:t>
+      </w:r>
+      <w:proofErr w:type="spellStart"/>
+      <w:r>
+        <w:t>Slonim</w:t>
+      </w:r>
+      <w:proofErr w:type="spellEnd"/>
+      <w:r>
+        <w:t>:</w:t>
       </w:r>
     </w:p>
     <w:p>
@@ -123,22 +274,28 @@
         </w:numPr>
       </w:pPr>
       <w:r>
-        <w:t>Gráfica de cómo se comporta el juego</w:t>
-      </w:r>
-      <w:r>
-        <w:t xml:space="preserve"> en promedio</w:t>
-      </w:r>
-      <w:r>
-        <w:t xml:space="preserve">: </w:t>
-      </w:r>
-      <w:r>
-        <w:t xml:space="preserve">Elecciones caen cuando se juega con los mismos </w:t>
-      </w:r>
-      <w:r>
-        <w:t>oponentes,</w:t>
-      </w:r>
-      <w:r>
-        <w:t xml:space="preserve"> pero crecen cuando se juega con nuevos oponentes.</w:t>
+        <w:t>PREGUNTA: ¿Los jugadores no experimentados juegan diferente contra oponentes experimentados y no experimentados?</w:t>
+      </w:r>
+      <w:r>
+        <w:br/>
+      </w:r>
+      <w:r>
+        <w:lastRenderedPageBreak/>
+        <w:t>ANÁLISIS: Prueba T de las elecciones promedio de jugadores sin experiencia cuando juegan con otros jugadores sin experiencia contra cuando juegan con jugadores experimentados.</w:t>
+      </w:r>
+      <w:r>
+        <w:br/>
+        <w:t>RESULTADO: Eligen números más pequeños contra experimentados pero la diferencia no es significativa.</w:t>
+      </w:r>
+      <w:r>
+        <w:br/>
+        <w:t>CONCLUSIÓN:</w:t>
+      </w:r>
+      <w:r>
+        <w:t xml:space="preserve"> Los jugadores sin experiencia juegan igual sin importar el tipo de oponente.</w:t>
+      </w:r>
+      <w:r>
+        <w:br/>
       </w:r>
     </w:p>
     <w:p>
@@ -150,16 +307,34 @@
         </w:numPr>
       </w:pPr>
       <w:r>
-        <w:t xml:space="preserve">Prueba t de las Elecciones promedio de jugadores sin experiencia cuando juegan con otros jugadores sin experiencia y cuando juegan con jugadores experimentados. Se encontró </w:t>
-      </w:r>
-      <w:r>
-        <w:t>que,</w:t>
-      </w:r>
-      <w:r>
-        <w:t xml:space="preserve"> aunque eligen números más pequeños la diferencia no es significativa.</w:t>
-      </w:r>
-      <w:r>
-        <w:t xml:space="preserve"> LOS JUGADORES SIN EXPERIENCIA JUEGAN IGUAL SIN IMPORTAR EL TIPO DE OPONENTE.</w:t>
+        <w:t>PREGUNTA:</w:t>
+      </w:r>
+      <w:r>
+        <w:t xml:space="preserve"> ¿Los jugadores disminuyen su elección contra los mismos oponentes y la incrementan contra oponentes nuevos? </w:t>
+      </w:r>
+      <w:r>
+        <w:br/>
+        <w:t>ANÁLISIS:</w:t>
+      </w:r>
+      <w:r>
+        <w:t xml:space="preserve"> Prueba binomial de la cantidad de jugadores experimentados que eligen un número más pequeño de un periodo al siguiente.</w:t>
+      </w:r>
+      <w:r>
+        <w:br/>
+        <w:t>RESULTADO:</w:t>
+      </w:r>
+      <w:r>
+        <w:t xml:space="preserve"> La cantidad de jugadores que reducen su elección contra los mismos oponentes es significativa. Contra oponentes nuevos se encuentra el efecto en la dirección opuesta.</w:t>
+      </w:r>
+      <w:r>
+        <w:br/>
+        <w:t>CONCLUSIÓN:</w:t>
+      </w:r>
+      <w:r>
+        <w:t xml:space="preserve"> Los jugadores decrementan su elección contra los mismos oponentes y la incrementan contra oponentes nuevos.</w:t>
+      </w:r>
+      <w:r>
+        <w:br/>
       </w:r>
     </w:p>
     <w:p>
@@ -171,10 +346,25 @@
         </w:numPr>
       </w:pPr>
       <w:r>
-        <w:t>Se compara en gráficas de identidad del ensayo n vs n+1Elecciones de los jugadores experimentados. Se comparan los casos contra los mismos oponentes y los casos contra oponentes nuevos (la primera tirada del nuevo subjuego). Puntos debajo de la línea indican números elegidos menores que en el periodo anterior.</w:t>
-      </w:r>
-      <w:r>
-        <w:t xml:space="preserve"> Se reporta el porcentaje de elecciones en las que los números elegidos decrecen contra los mismos oponentes. OCURRE EN LA MAYORÍA DE LOS CASOS.</w:t>
+        <w:t>PREGUNTA:</w:t>
+      </w:r>
+      <w:r>
+        <w:br/>
+        <w:t>ANÁLISIS:</w:t>
+      </w:r>
+      <w:r>
+        <w:br/>
+        <w:t>RESULTAD</w:t>
+      </w:r>
+      <w:r>
+        <w:t>O:</w:t>
+      </w:r>
+      <w:r>
+        <w:br/>
+        <w:t>CONCLUSIÓN:</w:t>
+      </w:r>
+      <w:r>
+        <w:br/>
       </w:r>
     </w:p>
     <w:p>
@@ -186,7 +376,22 @@
         </w:numPr>
       </w:pPr>
       <w:r>
-        <w:t>Se realiza una prueba binomial para determinar si la cantidad de jugadores que disminuyen su elección es significativa. SE ENCUENTRA QUE SI. Se repiten los análisis en el cambio de un subjuego a otro y el efecto va en la dirección opuesta; MAS JUGADORES INCREMENTAN SU ELECCIÓN.</w:t>
+        <w:t>PREGUNTA:</w:t>
+      </w:r>
+      <w:r>
+        <w:br/>
+        <w:t>ANÁLISIS:</w:t>
+      </w:r>
+      <w:r>
+        <w:br/>
+        <w:t>RESULTADO:</w:t>
+      </w:r>
+      <w:r>
+        <w:br/>
+        <w:t>CONCLUSIÓN:</w:t>
+      </w:r>
+      <w:r>
+        <w:br/>
       </w:r>
     </w:p>
     <w:p>
@@ -198,18 +403,23 @@
         </w:numPr>
       </w:pPr>
       <w:r>
-        <w:t xml:space="preserve">Para compensar que el cambio absoluto en las elecciones disminuye en cada periodo, se examinan los cambios en elecciones Absolutos y Relativos. Para que el mismo aumento o disminución tengan el mismo cambio relativo, se define el cambio relativo usando el </w:t>
-      </w:r>
-      <w:r>
-        <w:lastRenderedPageBreak/>
-        <w:t>punto intermedio de los dos números elegidos: Cambio relativo = (número en periodo n – número en periodo n-1) / (0.5 * (número n + número n-1)</w:t>
-      </w:r>
-      <w:r>
-        <w:t>. Se reporta la distribución acumulada de los cambios relativos en el número elegido cuan</w:t>
-      </w:r>
-      <w:r>
-        <w:t>do los jugadores juegan contra los mismos oponentes, oponentes experimentados, y nuevos oponentes sin experiencia. Los cambios son negativos cuando se juega contra los mismos oponentes y positivos cuando se juega contra nuevos sin experiencia.</w:t>
-      </w:r>
+        <w:t>PREGUNTA:</w:t>
+      </w:r>
+      <w:r>
+        <w:t xml:space="preserve"> ¿Los jugadores experimentados eligen la mejor respuesta a los pasos de razonamiento de los jugadores no experimentados?</w:t>
+      </w:r>
+      <w:r>
+        <w:br/>
+        <w:t>ANÁLISIS:</w:t>
+      </w:r>
+      <w:r>
+        <w:t xml:space="preserve"> </w:t>
+      </w:r>
+      <w:r>
+        <w:t xml:space="preserve">Variabilidad en un periodo = (elección de un jugador experimentado - </w:t>
+      </w:r>
+      <w:bookmarkStart w:id="0" w:name="_GoBack"/>
+      <w:bookmarkEnd w:id="0"/>
     </w:p>
     <w:p>
       <w:pPr>
@@ -220,16 +430,73 @@
         </w:numPr>
       </w:pPr>
       <w:r>
-        <w:t xml:space="preserve">Regresiones lineales con efecto fijo para los determinantes número elegido y cambio relativo en número. Variables independientes: dummie que indica </w:t>
-      </w:r>
-      <w:r>
-        <w:t>el inicio del nuevo subjuego. Un coeficiente positivo indica que se eligen números más grandes al iniciar un nuevo subjuego. Variables control: Periodo, Periodo^2 (captura la tendencia no linear de las elecciones a disminuir a una tasa decreciente), la media</w:t>
-      </w:r>
-      <w:r>
-        <w:t xml:space="preserve"> de las elecciones de los oponentes en el periodo anterior (ya que las elecciones dependen de los resultados del periodo anterior). SE ENCUENTRA QUE LAS ELECCIONES DISMINUYEN CON EL PASO DE LOS PERIODOS A UNA TASA DECRECIENTE, </w:t>
-      </w:r>
-      <w:r>
-        <w:t>LAS ELECCIONES DE LOS PARTICIPANTES SON INFLUIDAS POR LAS ELECCIONES DE LOS OPONENTES EN EL PERIODO ANTERIOR. CUANDO SE JUEGA CON NUEVOS OPONENTES SE HACEN ELECCIONES MÁS GRANDES.</w:t>
+        <w:t>RESULTADO:</w:t>
+      </w:r>
+      <w:r>
+        <w:br/>
+        <w:t>CONCLUSIÓN:</w:t>
+      </w:r>
+      <w:r>
+        <w:br/>
+      </w:r>
+      <w:r>
+        <w:t xml:space="preserve">Para determinar si experimentados </w:t>
+      </w:r>
+      <w:proofErr w:type="spellStart"/>
+      <w:r>
+        <w:t>best</w:t>
+      </w:r>
+      <w:proofErr w:type="spellEnd"/>
+      <w:r>
+        <w:t xml:space="preserve"> </w:t>
+      </w:r>
+      <w:proofErr w:type="spellStart"/>
+      <w:r>
+        <w:t>respond</w:t>
+      </w:r>
+      <w:proofErr w:type="spellEnd"/>
+      <w:r>
+        <w:t xml:space="preserve"> a los pasos de razonamiento de los jugadores inexperimentados, se observa la variabilidad de las elecciones de los experimentados, para ver si disminuye entre </w:t>
+      </w:r>
+      <w:proofErr w:type="spellStart"/>
+      <w:r>
+        <w:t>superjuegos</w:t>
+      </w:r>
+      <w:proofErr w:type="spellEnd"/>
+      <w:r>
+        <w:t xml:space="preserve">. Se encontró que la varianza de las elecciones de los experimentados disminuye del primer periodo del </w:t>
+      </w:r>
+      <w:proofErr w:type="spellStart"/>
+      <w:r>
+        <w:t>subjuego</w:t>
+      </w:r>
+      <w:proofErr w:type="spellEnd"/>
+      <w:r>
+        <w:t xml:space="preserve"> 1 al 2. Para probarlo estadísticamente, variabilidad en un periodo = (elección del experimentado – elección </w:t>
+      </w:r>
+      <w:proofErr w:type="gramStart"/>
+      <w:r>
+        <w:t>media)^</w:t>
+      </w:r>
+      <w:proofErr w:type="gramEnd"/>
+      <w:r>
+        <w:t xml:space="preserve">2. Se usa una regresión de efectos aleatorios sobre el </w:t>
+      </w:r>
+      <w:proofErr w:type="spellStart"/>
+      <w:r>
+        <w:t>subjuego</w:t>
+      </w:r>
+      <w:proofErr w:type="spellEnd"/>
+      <w:r>
+        <w:t>. EXPERIENCIA POR SUBJUEGO DISMINUYE SIGNIFICATIVAMENTE LA VARIABILIDAD A UNA TASA DECRESCIENTE. LOS EXPERIMENTADOS APRENDEN A BEST RESPOND A LA CREENCIA DE QUE SUS OPONENTES ESTÁN ENTRE LOS NIVELES 1 Y 2.</w:t>
+      </w:r>
+    </w:p>
+    <w:p>
+      <w:pPr>
+        <w:pStyle w:val="Prrafodelista"/>
+      </w:pPr>
+      <w:r>
+        <w:br/>
       </w:r>
     </w:p>
     <w:p>
@@ -241,22 +508,51 @@
         </w:numPr>
       </w:pPr>
       <w:r>
-        <w:t xml:space="preserve">Se reporta </w:t>
-      </w:r>
-      <w:r>
-        <w:t xml:space="preserve">la frecuencia </w:t>
-      </w:r>
-      <w:r>
-        <w:t xml:space="preserve">y porcentaje </w:t>
-      </w:r>
-      <w:r>
-        <w:t>de victorias de los ex</w:t>
-      </w:r>
-      <w:r>
-        <w:t>perimentados en el primer y segundo subjuego y periodo a periodo. Se compara el desempeño de cada periodo con su equivalente en el subjuego anterior. También se contabilizan las veces que el experimentado eligió el número más pequeño.</w:t>
-      </w:r>
-      <w:r>
-        <w:t xml:space="preserve"> LOS EXPERIMENTADOS GANAN MÁS CONTRA NO EXPERIMENTADOS PERO LA VENTAJA DISMINUYE PERIODO A PERIODO.</w:t>
+        <w:t>GRÁFICAS:</w:t>
+      </w:r>
+    </w:p>
+    <w:p>
+      <w:pPr>
+        <w:pStyle w:val="Prrafodelista"/>
+        <w:numPr>
+          <w:ilvl w:val="1"/>
+          <w:numId w:val="3"/>
+        </w:numPr>
+      </w:pPr>
+      <w:r>
+        <w:lastRenderedPageBreak/>
+        <w:t xml:space="preserve">Gráfica de elecciones promedio por periodo. Se observa que las elecciones disminuyen cuando juegan los mismos jugadores, pero aumentan cuando entran jugadores nuevos (efecto de </w:t>
+      </w:r>
+      <w:proofErr w:type="spellStart"/>
+      <w:r>
+        <w:t>reset</w:t>
+      </w:r>
+      <w:proofErr w:type="spellEnd"/>
+      <w:r>
+        <w:t>).</w:t>
+      </w:r>
+    </w:p>
+    <w:p>
+      <w:pPr>
+        <w:pStyle w:val="Prrafodelista"/>
+        <w:numPr>
+          <w:ilvl w:val="1"/>
+          <w:numId w:val="3"/>
+        </w:numPr>
+      </w:pPr>
+      <w:r>
+        <w:t xml:space="preserve">Gráficas de identidad de las elecciones de los jugadores experimentados en el periodo n contra el periodo n+1, cuando se juega con los mismos oponentes y cuando se juega con oponentes nuevos (la primera tirada del </w:t>
+      </w:r>
+      <w:proofErr w:type="spellStart"/>
+      <w:r>
+        <w:t>subjuego</w:t>
+      </w:r>
+      <w:proofErr w:type="spellEnd"/>
+      <w:r>
+        <w:t xml:space="preserve"> 2). Puntos debajo de la línea de identidad indica que se eligieron números menores al periodo anterior. Se reporta el porcentaje de ocasiones en las que las elecciones disminuyen contra los mismos oponentes, que es en la mayoría de los casos.</w:t>
+      </w:r>
+      <w:r>
+        <w:br/>
       </w:r>
     </w:p>
     <w:p>
@@ -268,7 +564,40 @@
         </w:numPr>
       </w:pPr>
       <w:r>
-        <w:t>Dos Regresiones logísticas de los determinantes del experimentado ganando. Ambas muestran que ganan más si tienen más experiencia que los no experimentados. Demuestra que el resultado en 7 es significativo.</w:t>
+        <w:t xml:space="preserve">Regresiones lineales con efecto fijo para los determinantes número elegido y cambio relativo en número. Variables independientes: </w:t>
+      </w:r>
+      <w:proofErr w:type="spellStart"/>
+      <w:r>
+        <w:t>dummie</w:t>
+      </w:r>
+      <w:proofErr w:type="spellEnd"/>
+      <w:r>
+        <w:t xml:space="preserve"> que indica </w:t>
+      </w:r>
+      <w:r>
+        <w:t xml:space="preserve">el inicio del nuevo </w:t>
+      </w:r>
+      <w:proofErr w:type="spellStart"/>
+      <w:r>
+        <w:t>subjuego</w:t>
+      </w:r>
+      <w:proofErr w:type="spellEnd"/>
+      <w:r>
+        <w:t xml:space="preserve">. Un coeficiente positivo indica que se eligen números más grandes al iniciar un nuevo </w:t>
+      </w:r>
+      <w:proofErr w:type="spellStart"/>
+      <w:r>
+        <w:t>subjuego</w:t>
+      </w:r>
+      <w:proofErr w:type="spellEnd"/>
+      <w:r>
+        <w:t>. Variables control: Periodo, Periodo^2 (captura la tendencia no linear de las elecciones a disminuir a una tasa decreciente), la media</w:t>
+      </w:r>
+      <w:r>
+        <w:t xml:space="preserve"> de las elecciones de los oponentes en el periodo anterior (ya que las elecciones dependen de los resultados del periodo anterior). SE ENCUENTRA QUE LAS ELECCIONES DISMINUYEN CON EL PASO DE LOS PERIODOS A UNA TASA DECRECIENTE, </w:t>
+      </w:r>
+      <w:r>
+        <w:t>LAS ELECCIONES DE LOS PARTICIPANTES SON INFLUIDAS POR LAS ELECCIONES DE LOS OPONENTES EN EL PERIODO ANTERIOR. CUANDO SE JUEGA CON NUEVOS OPONENTES SE HACEN ELECCIONES MÁS GRANDES.</w:t>
       </w:r>
     </w:p>
     <w:p>
@@ -280,13 +609,41 @@
         </w:numPr>
       </w:pPr>
       <w:r>
-        <w:t>Se reporta el porcentaje de veces que el experimentado y no experimentados ganan sin elegir el número más pequeño. Se observa que la proporción es mayor para el experimentado.</w:t>
-      </w:r>
-      <w:r>
-        <w:t xml:space="preserve"> Se analiza si la tirada del jugador experimentado en cada periodo del subjuego 2 le permitiría ganar en el periodo correspondiente del subjuego 1. Se reporta la proporción de juegos que ganarían. PUEDE QUE ESTÉN PARCIALMENTE BEST RESPONDING A LAS ELECCIONES DE LOS OPONENTES DEL SUBJUEGO ANTERIOR.</w:t>
-      </w:r>
-      <w:r>
-        <w:t xml:space="preserve"> Se repitió la regresión y no se encontró apoyo estadístico a esta hipótesis.</w:t>
+        <w:t xml:space="preserve">Se reporta </w:t>
+      </w:r>
+      <w:r>
+        <w:t xml:space="preserve">la frecuencia </w:t>
+      </w:r>
+      <w:r>
+        <w:t xml:space="preserve">y porcentaje </w:t>
+      </w:r>
+      <w:r>
+        <w:t>de victorias de los ex</w:t>
+      </w:r>
+      <w:r>
+        <w:t xml:space="preserve">perimentados en el primer y segundo </w:t>
+      </w:r>
+      <w:proofErr w:type="spellStart"/>
+      <w:r>
+        <w:t>subjuego</w:t>
+      </w:r>
+      <w:proofErr w:type="spellEnd"/>
+      <w:r>
+        <w:t xml:space="preserve"> y periodo a periodo. Se compara el desempeño de cada periodo con su equivalente en el </w:t>
+      </w:r>
+      <w:proofErr w:type="spellStart"/>
+      <w:r>
+        <w:t>subjuego</w:t>
+      </w:r>
+      <w:proofErr w:type="spellEnd"/>
+      <w:r>
+        <w:t xml:space="preserve"> anterior. También se contabilizan las veces que el experimentado eligió el número más pequeño.</w:t>
+      </w:r>
+      <w:r>
+        <w:t xml:space="preserve"> LOS EXPERIMENTADOS GANAN MÁS CONTRA NO EXPERIMENTADOS PERO LA VENTAJA DISMINUYE PERIODO A PERIODO.</w:t>
+      </w:r>
+      <w:r>
+        <w:t xml:space="preserve"> ¿Comparar únicamente el primer y el quinto periodo?</w:t>
       </w:r>
     </w:p>
     <w:p>
@@ -298,19 +655,42 @@
         </w:numPr>
       </w:pPr>
       <w:r>
-        <w:t>Para determinar si experimentados best respond a los pasos de razonamiento de los jugadores inexperimentados, se observa la variabilidad de las elecciones de los experimentados, para ver si disminuye entre superjuegos. Se encontró que la varianza de las elecciones de los experimentados disminuye del primer periodo del subjuego 1 al 2. Para probarlo</w:t>
-      </w:r>
-      <w:r>
-        <w:t xml:space="preserve"> estadísticamente, variabilidad en un periodo = (elección del experimentado – elección media)^2. Se usa una regresión de efectos aleatorios</w:t>
-      </w:r>
-      <w:r>
-        <w:t xml:space="preserve"> sobre el subjuego. EXPERIENCIA POR SUBJUEGO DISMINUYE SIGNIFICATIVAMENTE LA VARIABILIDAD A UNA TASA DECRESCIENTE. LOS EXPERIMENTADOS APRENDEN A BEST RESPOND A LA CREENCIA DE QUE SUS OPONENTES</w:t>
-      </w:r>
-      <w:r>
-        <w:t>… &gt;&gt;&gt;ME QUEDÉ EN LA PÁGINA 68&lt;&lt;&lt;</w:t>
-      </w:r>
-      <w:bookmarkStart w:id="0" w:name="_GoBack"/>
-      <w:bookmarkEnd w:id="0"/>
+        <w:t>Dos Regresiones logísticas de los determinantes del experimentado ganando. Ambas muestran que ganan más si tienen más experiencia que los no experimentados. Demuestra que el resultado en 7 es significativo.</w:t>
+      </w:r>
+    </w:p>
+    <w:p>
+      <w:pPr>
+        <w:pStyle w:val="Prrafodelista"/>
+        <w:numPr>
+          <w:ilvl w:val="0"/>
+          <w:numId w:val="3"/>
+        </w:numPr>
+      </w:pPr>
+      <w:r>
+        <w:t>Se reporta el porcentaje de veces que el experimentado y no experimentados ganan sin elegir el número más pequeño. Se observa que la proporción es mayor para el experimentado.</w:t>
+      </w:r>
+      <w:r>
+        <w:t xml:space="preserve"> Se analiza si la tirada del jugador experimentado en cada periodo del </w:t>
+      </w:r>
+      <w:proofErr w:type="spellStart"/>
+      <w:r>
+        <w:t>subjuego</w:t>
+      </w:r>
+      <w:proofErr w:type="spellEnd"/>
+      <w:r>
+        <w:t xml:space="preserve"> 2 le permitiría ganar en el periodo correspondiente del </w:t>
+      </w:r>
+      <w:proofErr w:type="spellStart"/>
+      <w:r>
+        <w:t>subjuego</w:t>
+      </w:r>
+      <w:proofErr w:type="spellEnd"/>
+      <w:r>
+        <w:t xml:space="preserve"> 1. Se reporta la proporción de juegos que ganarían. PUEDE QUE ESTÉN PARCIALMENTE BEST RESPONDING A LAS ELECCIONES DE LOS OPONENTES DEL SUBJUEGO ANTERIOR.</w:t>
+      </w:r>
+      <w:r>
+        <w:t xml:space="preserve"> Se repitió la regresión y no se encontró apoyo estadístico a esta hipótesis.</w:t>
+      </w:r>
     </w:p>
     <w:sectPr>
       <w:pgSz w:w="12240" w:h="15840"/>
@@ -416,7 +796,7 @@
   <w:abstractNum w:abstractNumId="1" w15:restartNumberingAfterBreak="0">
     <w:nsid w:val="23CB65BD"/>
     <w:multiLevelType w:val="hybridMultilevel"/>
-    <w:tmpl w:val="9F74B9E8"/>
+    <w:tmpl w:val="4550694E"/>
     <w:lvl w:ilvl="0" w:tplc="080A000F">
       <w:start w:val="1"/>
       <w:numFmt w:val="decimal"/>
@@ -438,6 +818,98 @@
         <w:ind w:left="1440" w:hanging="360"/>
       </w:pPr>
     </w:lvl>
+    <w:lvl w:ilvl="2" w:tplc="605411FE">
+      <w:start w:val="1"/>
+      <w:numFmt w:val="lowerLetter"/>
+      <w:lvlText w:val="%3)"/>
+      <w:lvlJc w:val="left"/>
+      <w:pPr>
+        <w:ind w:left="2340" w:hanging="360"/>
+      </w:pPr>
+      <w:rPr>
+        <w:rFonts w:hint="default"/>
+      </w:rPr>
+    </w:lvl>
+    <w:lvl w:ilvl="3" w:tplc="080A000F" w:tentative="1">
+      <w:start w:val="1"/>
+      <w:numFmt w:val="decimal"/>
+      <w:lvlText w:val="%4."/>
+      <w:lvlJc w:val="left"/>
+      <w:pPr>
+        <w:ind w:left="2880" w:hanging="360"/>
+      </w:pPr>
+    </w:lvl>
+    <w:lvl w:ilvl="4" w:tplc="080A0019" w:tentative="1">
+      <w:start w:val="1"/>
+      <w:numFmt w:val="lowerLetter"/>
+      <w:lvlText w:val="%5."/>
+      <w:lvlJc w:val="left"/>
+      <w:pPr>
+        <w:ind w:left="3600" w:hanging="360"/>
+      </w:pPr>
+    </w:lvl>
+    <w:lvl w:ilvl="5" w:tplc="080A001B" w:tentative="1">
+      <w:start w:val="1"/>
+      <w:numFmt w:val="lowerRoman"/>
+      <w:lvlText w:val="%6."/>
+      <w:lvlJc w:val="right"/>
+      <w:pPr>
+        <w:ind w:left="4320" w:hanging="180"/>
+      </w:pPr>
+    </w:lvl>
+    <w:lvl w:ilvl="6" w:tplc="080A000F" w:tentative="1">
+      <w:start w:val="1"/>
+      <w:numFmt w:val="decimal"/>
+      <w:lvlText w:val="%7."/>
+      <w:lvlJc w:val="left"/>
+      <w:pPr>
+        <w:ind w:left="5040" w:hanging="360"/>
+      </w:pPr>
+    </w:lvl>
+    <w:lvl w:ilvl="7" w:tplc="080A0019" w:tentative="1">
+      <w:start w:val="1"/>
+      <w:numFmt w:val="lowerLetter"/>
+      <w:lvlText w:val="%8."/>
+      <w:lvlJc w:val="left"/>
+      <w:pPr>
+        <w:ind w:left="5760" w:hanging="360"/>
+      </w:pPr>
+    </w:lvl>
+    <w:lvl w:ilvl="8" w:tplc="080A001B" w:tentative="1">
+      <w:start w:val="1"/>
+      <w:numFmt w:val="lowerRoman"/>
+      <w:lvlText w:val="%9."/>
+      <w:lvlJc w:val="right"/>
+      <w:pPr>
+        <w:ind w:left="6480" w:hanging="180"/>
+      </w:pPr>
+    </w:lvl>
+  </w:abstractNum>
+  <w:abstractNum w:abstractNumId="2" w15:restartNumberingAfterBreak="0">
+    <w:nsid w:val="529C5EA4"/>
+    <w:multiLevelType w:val="hybridMultilevel"/>
+    <w:tmpl w:val="9C72649E"/>
+    <w:lvl w:ilvl="0" w:tplc="080A000F">
+      <w:start w:val="1"/>
+      <w:numFmt w:val="decimal"/>
+      <w:lvlText w:val="%1."/>
+      <w:lvlJc w:val="left"/>
+      <w:pPr>
+        <w:ind w:left="720" w:hanging="360"/>
+      </w:pPr>
+      <w:rPr>
+        <w:rFonts w:hint="default"/>
+      </w:rPr>
+    </w:lvl>
+    <w:lvl w:ilvl="1" w:tplc="080A0019" w:tentative="1">
+      <w:start w:val="1"/>
+      <w:numFmt w:val="lowerLetter"/>
+      <w:lvlText w:val="%2."/>
+      <w:lvlJc w:val="left"/>
+      <w:pPr>
+        <w:ind w:left="1440" w:hanging="360"/>
+      </w:pPr>
+    </w:lvl>
     <w:lvl w:ilvl="2" w:tplc="080A001B" w:tentative="1">
       <w:start w:val="1"/>
       <w:numFmt w:val="lowerRoman"/>
@@ -502,10 +974,10 @@
       </w:pPr>
     </w:lvl>
   </w:abstractNum>
-  <w:abstractNum w:abstractNumId="2" w15:restartNumberingAfterBreak="0">
+  <w:abstractNum w:abstractNumId="3" w15:restartNumberingAfterBreak="0">
     <w:nsid w:val="65AC473C"/>
     <w:multiLevelType w:val="hybridMultilevel"/>
-    <w:tmpl w:val="2D4409AA"/>
+    <w:tmpl w:val="6402327A"/>
     <w:lvl w:ilvl="0" w:tplc="080A000F">
       <w:start w:val="1"/>
       <w:numFmt w:val="decimal"/>
@@ -518,10 +990,10 @@
         <w:rFonts w:hint="default"/>
       </w:rPr>
     </w:lvl>
-    <w:lvl w:ilvl="1" w:tplc="080A0019" w:tentative="1">
+    <w:lvl w:ilvl="1" w:tplc="080A0017">
       <w:start w:val="1"/>
       <w:numFmt w:val="lowerLetter"/>
-      <w:lvlText w:val="%2."/>
+      <w:lvlText w:val="%2)"/>
       <w:lvlJc w:val="left"/>
       <w:pPr>
         <w:ind w:left="1440" w:hanging="360"/>
@@ -598,6 +1070,9 @@
     <w:abstractNumId w:val="0"/>
   </w:num>
   <w:num w:numId="3">
+    <w:abstractNumId w:val="3"/>
+  </w:num>
+  <w:num w:numId="4">
     <w:abstractNumId w:val="2"/>
   </w:num>
 </w:numbering>
@@ -1301,4 +1776,16 @@
     </a:ext>
   </a:extLst>
 </a:theme>
+</file>
+
+<file path=customXml/item1.xml><?xml version="1.0" encoding="utf-8"?>
+<b:Sources xmlns:b="http://schemas.openxmlformats.org/officeDocument/2006/bibliography" xmlns="http://schemas.openxmlformats.org/officeDocument/2006/bibliography" SelectedStyle="\APASixthEditionOfficeOnline.xsl" StyleName="APA" Version="6"/>
+</file>
+
+<file path=customXml/itemProps1.xml><?xml version="1.0" encoding="utf-8"?>
+<ds:datastoreItem xmlns:ds="http://schemas.openxmlformats.org/officeDocument/2006/customXml" ds:itemID="{74048BDB-4156-41E9-ABF2-1D458A8A7535}">
+  <ds:schemaRefs>
+    <ds:schemaRef ds:uri="http://schemas.openxmlformats.org/officeDocument/2006/bibliography"/>
+  </ds:schemaRefs>
+</ds:datastoreItem>
 </file>
</xml_diff>

<commit_message>
se listaron los analisis que deben realizarse
</commit_message>
<xml_diff>
--- a/Datos/Control de analisis/00_Lista de análisis.docx
+++ b/Datos/Control de analisis/00_Lista de análisis.docx
@@ -353,6 +353,28 @@
         <w:t>ANÁLISIS:</w:t>
       </w:r>
       <w:r>
+        <w:t xml:space="preserve"> Regresiones lineales de efectos fijos para los determinantes número elegido y cambio relativo en número. Variables independientes: </w:t>
+      </w:r>
+      <w:proofErr w:type="spellStart"/>
+      <w:r>
+        <w:t>dummie</w:t>
+      </w:r>
+      <w:proofErr w:type="spellEnd"/>
+      <w:r>
+        <w:t xml:space="preserve"> que indica el inicio del nuevo </w:t>
+      </w:r>
+      <w:proofErr w:type="spellStart"/>
+      <w:r>
+        <w:t>subjuego</w:t>
+      </w:r>
+      <w:proofErr w:type="spellEnd"/>
+      <w:r>
+        <w:t>. Variables control: periodo, periodo^2 (captura la tendencia no lineal de las elecciones a disminuir</w:t>
+      </w:r>
+      <w:r>
+        <w:t xml:space="preserve"> a una tasa decreciente), media de las elecciones de los oponentes en el periodo anterior (las elecciones dependen de los resultados del periodo anterior).</w:t>
+      </w:r>
+      <w:r>
         <w:br/>
         <w:t>RESULTAD</w:t>
       </w:r>
@@ -360,11 +382,18 @@
         <w:t>O:</w:t>
       </w:r>
       <w:r>
+        <w:t xml:space="preserve"> Los efectos son significativos.</w:t>
+      </w:r>
+      <w:r>
         <w:br/>
         <w:t>CONCLUSIÓN:</w:t>
       </w:r>
       <w:r>
-        <w:br/>
+        <w:t xml:space="preserve"> Las elecciones disminuyen con el paso de los periodos a una tasa decreciente. Las elecciones de los jugadores son influidas por las elecciones de los oponentes en el periodo anterior. Cuando se juega contra nuevos oponentes aumentan las elecciones.</w:t>
+      </w:r>
+      <w:r>
+        <w:br/>
+        <w:t xml:space="preserve"> </w:t>
       </w:r>
     </w:p>
     <w:p>
@@ -379,12 +408,37 @@
         <w:t>PREGUNTA:</w:t>
       </w:r>
       <w:r>
+        <w:t xml:space="preserve"> ¿Los jugadores experimentados ganan más juegos contra jugadores no experimentados a partir de que adquieren mayor experiencia?</w:t>
+      </w:r>
+      <w:r>
         <w:br/>
         <w:t>ANÁLISIS:</w:t>
       </w:r>
       <w:r>
+        <w:t xml:space="preserve"> Se reporta la frecuencia y porcentaje de victorias de los experimentados en el primer y segundo </w:t>
+      </w:r>
+      <w:proofErr w:type="spellStart"/>
+      <w:r>
+        <w:t>subjuego</w:t>
+      </w:r>
+      <w:proofErr w:type="spellEnd"/>
+      <w:r>
+        <w:t xml:space="preserve"> periodo a periodo. Se compara el desempeño de cada periodo con su equivalente en el </w:t>
+      </w:r>
+      <w:proofErr w:type="spellStart"/>
+      <w:r>
+        <w:t>subjuego</w:t>
+      </w:r>
+      <w:proofErr w:type="spellEnd"/>
+      <w:r>
+        <w:t xml:space="preserve"> siguiente. Se contabilizan las veces que el jugador experimentado elige el número más pequeño.</w:t>
+      </w:r>
+      <w:r>
         <w:br/>
         <w:t>RESULTADO:</w:t>
+      </w:r>
+      <w:r>
+        <w:t xml:space="preserve"> Los jugadores experimentados ganan más contra los jugadores no experimentados, pero la ventaja disminuye periodo a periodo.</w:t>
       </w:r>
       <w:r>
         <w:br/>
@@ -406,6 +460,102 @@
         <w:t>PREGUNTA:</w:t>
       </w:r>
       <w:r>
+        <w:t xml:space="preserve"> ¿Los jugadores experimentados solo aprenden a elegir el número más pequeño</w:t>
+      </w:r>
+      <w:r>
+        <w:t xml:space="preserve">, o responden en base a las tiradas de los oponentes del primer </w:t>
+      </w:r>
+      <w:proofErr w:type="spellStart"/>
+      <w:r>
+        <w:t>subjuego</w:t>
+      </w:r>
+      <w:proofErr w:type="spellEnd"/>
+      <w:r>
+        <w:t>?</w:t>
+      </w:r>
+      <w:r>
+        <w:br/>
+        <w:t>ANÁLISIS:</w:t>
+      </w:r>
+      <w:r>
+        <w:t xml:space="preserve"> Se reporta el porcentaje de veces que los jugadores experimentados y no experimentados ganan sin elegir el número más pequeño. </w:t>
+      </w:r>
+      <w:r>
+        <w:t xml:space="preserve">Regresiones logísticas de los </w:t>
+      </w:r>
+      <w:r>
+        <w:lastRenderedPageBreak/>
+        <w:t>determinantes cuando gana el jugador experimentado.</w:t>
+      </w:r>
+      <w:r>
+        <w:br/>
+      </w:r>
+      <w:r>
+        <w:t xml:space="preserve">Se analiza si la tirada del jugador experimentado en cada periodo del </w:t>
+      </w:r>
+      <w:proofErr w:type="spellStart"/>
+      <w:r>
+        <w:t>subjuego</w:t>
+      </w:r>
+      <w:proofErr w:type="spellEnd"/>
+      <w:r>
+        <w:t xml:space="preserve"> 2 le permitiría ganar en el periodo corr</w:t>
+      </w:r>
+      <w:r>
+        <w:t xml:space="preserve">espondiente del </w:t>
+      </w:r>
+      <w:proofErr w:type="spellStart"/>
+      <w:r>
+        <w:t>subjuego</w:t>
+      </w:r>
+      <w:proofErr w:type="spellEnd"/>
+      <w:r>
+        <w:t xml:space="preserve"> 1 y se reporta la proporción de juegos que ganarían. Regresión logística (¿?).</w:t>
+      </w:r>
+      <w:r>
+        <w:br/>
+        <w:t>RESULTADO:</w:t>
+      </w:r>
+      <w:r>
+        <w:t xml:space="preserve"> La proporción de victorias es </w:t>
+      </w:r>
+      <w:r>
+        <w:t xml:space="preserve">significativamente </w:t>
+      </w:r>
+      <w:r>
+        <w:t>mayor para el jugador experimentado. No hay evidencia significativa de que los jugadores experimentados estén respondiendo en base al juego anterior.</w:t>
+      </w:r>
+      <w:r>
+        <w:br/>
+        <w:t>CONCLUSIÓN:</w:t>
+      </w:r>
+      <w:r>
+        <w:t xml:space="preserve"> Los jugadores experimentados no solo eligen el número más pequeño, y no eligen la mejor respuesta la elección de los oponentes del </w:t>
+      </w:r>
+      <w:proofErr w:type="spellStart"/>
+      <w:r>
+        <w:t>subjuego</w:t>
+      </w:r>
+      <w:proofErr w:type="spellEnd"/>
+      <w:r>
+        <w:t xml:space="preserve"> anterior.</w:t>
+      </w:r>
+      <w:r>
+        <w:br/>
+      </w:r>
+    </w:p>
+    <w:p>
+      <w:pPr>
+        <w:pStyle w:val="Prrafodelista"/>
+        <w:numPr>
+          <w:ilvl w:val="0"/>
+          <w:numId w:val="3"/>
+        </w:numPr>
+      </w:pPr>
+      <w:r>
+        <w:t>PREGUNTA:</w:t>
+      </w:r>
+      <w:r>
         <w:t xml:space="preserve"> ¿Los jugadores experimentados eligen la mejor respuesta a los pasos de razonamiento de los jugadores no experimentados?</w:t>
       </w:r>
       <w:r>
@@ -416,281 +566,173 @@
         <w:t xml:space="preserve"> </w:t>
       </w:r>
       <w:r>
-        <w:t xml:space="preserve">Variabilidad en un periodo = (elección de un jugador experimentado - </w:t>
-      </w:r>
+        <w:t>Variabilidad</w:t>
+      </w:r>
+      <w:r>
+        <w:t xml:space="preserve"> de jugador experimentado en un periodo = (elección del</w:t>
+      </w:r>
+      <w:r>
+        <w:t xml:space="preserve"> jugador experimentado</w:t>
+      </w:r>
+      <w:r>
+        <w:t xml:space="preserve"> en el periodo</w:t>
+      </w:r>
+      <w:r>
+        <w:t xml:space="preserve"> </w:t>
+      </w:r>
+      <w:r>
+        <w:t>–</w:t>
+      </w:r>
+      <w:r>
+        <w:t xml:space="preserve"> </w:t>
+      </w:r>
+      <w:r>
+        <w:t xml:space="preserve">elección promedio de jugadores experimentados en el </w:t>
+      </w:r>
+      <w:proofErr w:type="gramStart"/>
+      <w:r>
+        <w:t>periodo)^</w:t>
+      </w:r>
+      <w:proofErr w:type="gramEnd"/>
+      <w:r>
+        <w:t>2.</w:t>
+      </w:r>
+      <w:r>
+        <w:br/>
+        <w:t xml:space="preserve">Regresión de efectos aleatorios sobre el </w:t>
+      </w:r>
+      <w:proofErr w:type="spellStart"/>
+      <w:r>
+        <w:t>subjuego</w:t>
+      </w:r>
+      <w:proofErr w:type="spellEnd"/>
+      <w:r>
+        <w:t>.</w:t>
+      </w:r>
+      <w:r>
+        <w:t xml:space="preserve"> Alternativamente, </w:t>
+      </w:r>
+      <w:r>
+        <w:t xml:space="preserve">prueba T </w:t>
+      </w:r>
+      <w:r>
+        <w:t>de la variabilidad promedio entre el periodo 1 y el periodo 5.</w:t>
+      </w:r>
+    </w:p>
+    <w:p>
+      <w:pPr>
+        <w:pStyle w:val="Prrafodelista"/>
+        <w:numPr>
+          <w:ilvl w:val="0"/>
+          <w:numId w:val="3"/>
+        </w:numPr>
+      </w:pPr>
+      <w:r>
+        <w:t>RESULTADO</w:t>
+      </w:r>
+      <w:r>
+        <w:t xml:space="preserve">: </w:t>
+      </w:r>
+      <w:r>
+        <w:t xml:space="preserve">La variabilidad en un periodo disminuye significativamente comparado con el periodo equivalente en el </w:t>
+      </w:r>
+      <w:proofErr w:type="spellStart"/>
+      <w:r>
+        <w:t>subjuego</w:t>
+      </w:r>
+      <w:proofErr w:type="spellEnd"/>
+      <w:r>
+        <w:t xml:space="preserve"> anterior</w:t>
+      </w:r>
+      <w:r>
+        <w:t xml:space="preserve">. </w:t>
+      </w:r>
+      <w:r>
+        <w:t>La disminución periodo a periodo tiene una tasa decreciente.</w:t>
+      </w:r>
+      <w:r>
+        <w:br/>
+      </w:r>
+      <w:r>
+        <w:t>CONCLUSIÓN:</w:t>
+      </w:r>
+      <w:r>
+        <w:t xml:space="preserve"> Los jugadores experimentados aprenden a elegir la mejor respuesta a los pasos de razonamiento de los jugadores no experimentados (entre los niveles 1 y 2).</w:t>
+      </w:r>
+      <w:r>
+        <w:br/>
+      </w:r>
+    </w:p>
+    <w:p>
+      <w:pPr>
+        <w:pStyle w:val="Prrafodelista"/>
+        <w:numPr>
+          <w:ilvl w:val="0"/>
+          <w:numId w:val="3"/>
+        </w:numPr>
+      </w:pPr>
+      <w:r>
+        <w:t>GRÁFICAS:</w:t>
+      </w:r>
+    </w:p>
+    <w:p>
+      <w:pPr>
+        <w:pStyle w:val="Prrafodelista"/>
+        <w:numPr>
+          <w:ilvl w:val="1"/>
+          <w:numId w:val="3"/>
+        </w:numPr>
+      </w:pPr>
+      <w:r>
+        <w:t xml:space="preserve">Gráfica de elecciones promedio por periodo. Se observa que las elecciones disminuyen cuando juegan los mismos jugadores, pero aumentan cuando entran jugadores nuevos (efecto de </w:t>
+      </w:r>
+      <w:proofErr w:type="spellStart"/>
+      <w:r>
+        <w:t>reset</w:t>
+      </w:r>
+      <w:proofErr w:type="spellEnd"/>
+      <w:r>
+        <w:t>).</w:t>
+      </w:r>
+    </w:p>
+    <w:p>
+      <w:pPr>
+        <w:pStyle w:val="Prrafodelista"/>
+        <w:numPr>
+          <w:ilvl w:val="1"/>
+          <w:numId w:val="3"/>
+        </w:numPr>
+      </w:pPr>
+      <w:r>
+        <w:t xml:space="preserve">Gráficas de identidad de las elecciones de los jugadores experimentados en el periodo n contra el periodo n+1, cuando se juega con los mismos oponentes y cuando se juega con oponentes nuevos (la primera tirada del </w:t>
+      </w:r>
+      <w:proofErr w:type="spellStart"/>
+      <w:r>
+        <w:t>subjuego</w:t>
+      </w:r>
+      <w:proofErr w:type="spellEnd"/>
+      <w:r>
+        <w:t xml:space="preserve"> 2). Puntos debajo de la línea de identidad indica que se eligieron números menores al periodo anterior. Se reporta el porcentaje de ocasiones en las que las elecciones disminuyen contra los mismos oponentes, qu</w:t>
+      </w:r>
+      <w:r>
+        <w:t>e es en la mayoría de los casos.</w:t>
+      </w:r>
+    </w:p>
+    <w:p>
+      <w:r>
+        <w:t>Análisis de las interacciones entre los dos elementos del diseño:</w:t>
+      </w:r>
+    </w:p>
+    <w:p>
+      <w:pPr>
+        <w:pStyle w:val="Prrafodelista"/>
+        <w:numPr>
+          <w:ilvl w:val="0"/>
+          <w:numId w:val="5"/>
+        </w:numPr>
+      </w:pPr>
       <w:bookmarkStart w:id="0" w:name="_GoBack"/>
       <w:bookmarkEnd w:id="0"/>
-    </w:p>
-    <w:p>
-      <w:pPr>
-        <w:pStyle w:val="Prrafodelista"/>
-        <w:numPr>
-          <w:ilvl w:val="0"/>
-          <w:numId w:val="3"/>
-        </w:numPr>
-      </w:pPr>
-      <w:r>
-        <w:t>RESULTADO:</w:t>
-      </w:r>
-      <w:r>
-        <w:br/>
-        <w:t>CONCLUSIÓN:</w:t>
-      </w:r>
-      <w:r>
-        <w:br/>
-      </w:r>
-      <w:r>
-        <w:t xml:space="preserve">Para determinar si experimentados </w:t>
-      </w:r>
-      <w:proofErr w:type="spellStart"/>
-      <w:r>
-        <w:t>best</w:t>
-      </w:r>
-      <w:proofErr w:type="spellEnd"/>
-      <w:r>
-        <w:t xml:space="preserve"> </w:t>
-      </w:r>
-      <w:proofErr w:type="spellStart"/>
-      <w:r>
-        <w:t>respond</w:t>
-      </w:r>
-      <w:proofErr w:type="spellEnd"/>
-      <w:r>
-        <w:t xml:space="preserve"> a los pasos de razonamiento de los jugadores inexperimentados, se observa la variabilidad de las elecciones de los experimentados, para ver si disminuye entre </w:t>
-      </w:r>
-      <w:proofErr w:type="spellStart"/>
-      <w:r>
-        <w:t>superjuegos</w:t>
-      </w:r>
-      <w:proofErr w:type="spellEnd"/>
-      <w:r>
-        <w:t xml:space="preserve">. Se encontró que la varianza de las elecciones de los experimentados disminuye del primer periodo del </w:t>
-      </w:r>
-      <w:proofErr w:type="spellStart"/>
-      <w:r>
-        <w:t>subjuego</w:t>
-      </w:r>
-      <w:proofErr w:type="spellEnd"/>
-      <w:r>
-        <w:t xml:space="preserve"> 1 al 2. Para probarlo estadísticamente, variabilidad en un periodo = (elección del experimentado – elección </w:t>
-      </w:r>
-      <w:proofErr w:type="gramStart"/>
-      <w:r>
-        <w:t>media)^</w:t>
-      </w:r>
-      <w:proofErr w:type="gramEnd"/>
-      <w:r>
-        <w:t xml:space="preserve">2. Se usa una regresión de efectos aleatorios sobre el </w:t>
-      </w:r>
-      <w:proofErr w:type="spellStart"/>
-      <w:r>
-        <w:t>subjuego</w:t>
-      </w:r>
-      <w:proofErr w:type="spellEnd"/>
-      <w:r>
-        <w:t>. EXPERIENCIA POR SUBJUEGO DISMINUYE SIGNIFICATIVAMENTE LA VARIABILIDAD A UNA TASA DECRESCIENTE. LOS EXPERIMENTADOS APRENDEN A BEST RESPOND A LA CREENCIA DE QUE SUS OPONENTES ESTÁN ENTRE LOS NIVELES 1 Y 2.</w:t>
-      </w:r>
-    </w:p>
-    <w:p>
-      <w:pPr>
-        <w:pStyle w:val="Prrafodelista"/>
-      </w:pPr>
-      <w:r>
-        <w:br/>
-      </w:r>
-    </w:p>
-    <w:p>
-      <w:pPr>
-        <w:pStyle w:val="Prrafodelista"/>
-        <w:numPr>
-          <w:ilvl w:val="0"/>
-          <w:numId w:val="3"/>
-        </w:numPr>
-      </w:pPr>
-      <w:r>
-        <w:t>GRÁFICAS:</w:t>
-      </w:r>
-    </w:p>
-    <w:p>
-      <w:pPr>
-        <w:pStyle w:val="Prrafodelista"/>
-        <w:numPr>
-          <w:ilvl w:val="1"/>
-          <w:numId w:val="3"/>
-        </w:numPr>
-      </w:pPr>
-      <w:r>
-        <w:lastRenderedPageBreak/>
-        <w:t xml:space="preserve">Gráfica de elecciones promedio por periodo. Se observa que las elecciones disminuyen cuando juegan los mismos jugadores, pero aumentan cuando entran jugadores nuevos (efecto de </w:t>
-      </w:r>
-      <w:proofErr w:type="spellStart"/>
-      <w:r>
-        <w:t>reset</w:t>
-      </w:r>
-      <w:proofErr w:type="spellEnd"/>
-      <w:r>
-        <w:t>).</w:t>
-      </w:r>
-    </w:p>
-    <w:p>
-      <w:pPr>
-        <w:pStyle w:val="Prrafodelista"/>
-        <w:numPr>
-          <w:ilvl w:val="1"/>
-          <w:numId w:val="3"/>
-        </w:numPr>
-      </w:pPr>
-      <w:r>
-        <w:t xml:space="preserve">Gráficas de identidad de las elecciones de los jugadores experimentados en el periodo n contra el periodo n+1, cuando se juega con los mismos oponentes y cuando se juega con oponentes nuevos (la primera tirada del </w:t>
-      </w:r>
-      <w:proofErr w:type="spellStart"/>
-      <w:r>
-        <w:t>subjuego</w:t>
-      </w:r>
-      <w:proofErr w:type="spellEnd"/>
-      <w:r>
-        <w:t xml:space="preserve"> 2). Puntos debajo de la línea de identidad indica que se eligieron números menores al periodo anterior. Se reporta el porcentaje de ocasiones en las que las elecciones disminuyen contra los mismos oponentes, que es en la mayoría de los casos.</w:t>
-      </w:r>
-      <w:r>
-        <w:br/>
-      </w:r>
-    </w:p>
-    <w:p>
-      <w:pPr>
-        <w:pStyle w:val="Prrafodelista"/>
-        <w:numPr>
-          <w:ilvl w:val="0"/>
-          <w:numId w:val="3"/>
-        </w:numPr>
-      </w:pPr>
-      <w:r>
-        <w:t xml:space="preserve">Regresiones lineales con efecto fijo para los determinantes número elegido y cambio relativo en número. Variables independientes: </w:t>
-      </w:r>
-      <w:proofErr w:type="spellStart"/>
-      <w:r>
-        <w:t>dummie</w:t>
-      </w:r>
-      <w:proofErr w:type="spellEnd"/>
-      <w:r>
-        <w:t xml:space="preserve"> que indica </w:t>
-      </w:r>
-      <w:r>
-        <w:t xml:space="preserve">el inicio del nuevo </w:t>
-      </w:r>
-      <w:proofErr w:type="spellStart"/>
-      <w:r>
-        <w:t>subjuego</w:t>
-      </w:r>
-      <w:proofErr w:type="spellEnd"/>
-      <w:r>
-        <w:t xml:space="preserve">. Un coeficiente positivo indica que se eligen números más grandes al iniciar un nuevo </w:t>
-      </w:r>
-      <w:proofErr w:type="spellStart"/>
-      <w:r>
-        <w:t>subjuego</w:t>
-      </w:r>
-      <w:proofErr w:type="spellEnd"/>
-      <w:r>
-        <w:t>. Variables control: Periodo, Periodo^2 (captura la tendencia no linear de las elecciones a disminuir a una tasa decreciente), la media</w:t>
-      </w:r>
-      <w:r>
-        <w:t xml:space="preserve"> de las elecciones de los oponentes en el periodo anterior (ya que las elecciones dependen de los resultados del periodo anterior). SE ENCUENTRA QUE LAS ELECCIONES DISMINUYEN CON EL PASO DE LOS PERIODOS A UNA TASA DECRECIENTE, </w:t>
-      </w:r>
-      <w:r>
-        <w:t>LAS ELECCIONES DE LOS PARTICIPANTES SON INFLUIDAS POR LAS ELECCIONES DE LOS OPONENTES EN EL PERIODO ANTERIOR. CUANDO SE JUEGA CON NUEVOS OPONENTES SE HACEN ELECCIONES MÁS GRANDES.</w:t>
-      </w:r>
-    </w:p>
-    <w:p>
-      <w:pPr>
-        <w:pStyle w:val="Prrafodelista"/>
-        <w:numPr>
-          <w:ilvl w:val="0"/>
-          <w:numId w:val="3"/>
-        </w:numPr>
-      </w:pPr>
-      <w:r>
-        <w:t xml:space="preserve">Se reporta </w:t>
-      </w:r>
-      <w:r>
-        <w:t xml:space="preserve">la frecuencia </w:t>
-      </w:r>
-      <w:r>
-        <w:t xml:space="preserve">y porcentaje </w:t>
-      </w:r>
-      <w:r>
-        <w:t>de victorias de los ex</w:t>
-      </w:r>
-      <w:r>
-        <w:t xml:space="preserve">perimentados en el primer y segundo </w:t>
-      </w:r>
-      <w:proofErr w:type="spellStart"/>
-      <w:r>
-        <w:t>subjuego</w:t>
-      </w:r>
-      <w:proofErr w:type="spellEnd"/>
-      <w:r>
-        <w:t xml:space="preserve"> y periodo a periodo. Se compara el desempeño de cada periodo con su equivalente en el </w:t>
-      </w:r>
-      <w:proofErr w:type="spellStart"/>
-      <w:r>
-        <w:t>subjuego</w:t>
-      </w:r>
-      <w:proofErr w:type="spellEnd"/>
-      <w:r>
-        <w:t xml:space="preserve"> anterior. También se contabilizan las veces que el experimentado eligió el número más pequeño.</w:t>
-      </w:r>
-      <w:r>
-        <w:t xml:space="preserve"> LOS EXPERIMENTADOS GANAN MÁS CONTRA NO EXPERIMENTADOS PERO LA VENTAJA DISMINUYE PERIODO A PERIODO.</w:t>
-      </w:r>
-      <w:r>
-        <w:t xml:space="preserve"> ¿Comparar únicamente el primer y el quinto periodo?</w:t>
-      </w:r>
-    </w:p>
-    <w:p>
-      <w:pPr>
-        <w:pStyle w:val="Prrafodelista"/>
-        <w:numPr>
-          <w:ilvl w:val="0"/>
-          <w:numId w:val="3"/>
-        </w:numPr>
-      </w:pPr>
-      <w:r>
-        <w:t>Dos Regresiones logísticas de los determinantes del experimentado ganando. Ambas muestran que ganan más si tienen más experiencia que los no experimentados. Demuestra que el resultado en 7 es significativo.</w:t>
-      </w:r>
-    </w:p>
-    <w:p>
-      <w:pPr>
-        <w:pStyle w:val="Prrafodelista"/>
-        <w:numPr>
-          <w:ilvl w:val="0"/>
-          <w:numId w:val="3"/>
-        </w:numPr>
-      </w:pPr>
-      <w:r>
-        <w:t>Se reporta el porcentaje de veces que el experimentado y no experimentados ganan sin elegir el número más pequeño. Se observa que la proporción es mayor para el experimentado.</w:t>
-      </w:r>
-      <w:r>
-        <w:t xml:space="preserve"> Se analiza si la tirada del jugador experimentado en cada periodo del </w:t>
-      </w:r>
-      <w:proofErr w:type="spellStart"/>
-      <w:r>
-        <w:t>subjuego</w:t>
-      </w:r>
-      <w:proofErr w:type="spellEnd"/>
-      <w:r>
-        <w:t xml:space="preserve"> 2 le permitiría ganar en el periodo correspondiente del </w:t>
-      </w:r>
-      <w:proofErr w:type="spellStart"/>
-      <w:r>
-        <w:t>subjuego</w:t>
-      </w:r>
-      <w:proofErr w:type="spellEnd"/>
-      <w:r>
-        <w:t xml:space="preserve"> 1. Se reporta la proporción de juegos que ganarían. PUEDE QUE ESTÉN PARCIALMENTE BEST RESPONDING A LAS ELECCIONES DE LOS OPONENTES DEL SUBJUEGO ANTERIOR.</w:t>
-      </w:r>
-      <w:r>
-        <w:t xml:space="preserve"> Se repitió la regresión y no se encontró apoyo estadístico a esta hipótesis.</w:t>
-      </w:r>
     </w:p>
     <w:sectPr>
       <w:pgSz w:w="12240" w:h="15840"/>
@@ -794,6 +836,95 @@
     </w:lvl>
   </w:abstractNum>
   <w:abstractNum w:abstractNumId="1" w15:restartNumberingAfterBreak="0">
+    <w:nsid w:val="148569B1"/>
+    <w:multiLevelType w:val="hybridMultilevel"/>
+    <w:tmpl w:val="6402327A"/>
+    <w:lvl w:ilvl="0" w:tplc="080A000F">
+      <w:start w:val="1"/>
+      <w:numFmt w:val="decimal"/>
+      <w:lvlText w:val="%1."/>
+      <w:lvlJc w:val="left"/>
+      <w:pPr>
+        <w:ind w:left="720" w:hanging="360"/>
+      </w:pPr>
+      <w:rPr>
+        <w:rFonts w:hint="default"/>
+      </w:rPr>
+    </w:lvl>
+    <w:lvl w:ilvl="1" w:tplc="080A0017">
+      <w:start w:val="1"/>
+      <w:numFmt w:val="lowerLetter"/>
+      <w:lvlText w:val="%2)"/>
+      <w:lvlJc w:val="left"/>
+      <w:pPr>
+        <w:ind w:left="1440" w:hanging="360"/>
+      </w:pPr>
+    </w:lvl>
+    <w:lvl w:ilvl="2" w:tplc="080A001B" w:tentative="1">
+      <w:start w:val="1"/>
+      <w:numFmt w:val="lowerRoman"/>
+      <w:lvlText w:val="%3."/>
+      <w:lvlJc w:val="right"/>
+      <w:pPr>
+        <w:ind w:left="2160" w:hanging="180"/>
+      </w:pPr>
+    </w:lvl>
+    <w:lvl w:ilvl="3" w:tplc="080A000F" w:tentative="1">
+      <w:start w:val="1"/>
+      <w:numFmt w:val="decimal"/>
+      <w:lvlText w:val="%4."/>
+      <w:lvlJc w:val="left"/>
+      <w:pPr>
+        <w:ind w:left="2880" w:hanging="360"/>
+      </w:pPr>
+    </w:lvl>
+    <w:lvl w:ilvl="4" w:tplc="080A0019" w:tentative="1">
+      <w:start w:val="1"/>
+      <w:numFmt w:val="lowerLetter"/>
+      <w:lvlText w:val="%5."/>
+      <w:lvlJc w:val="left"/>
+      <w:pPr>
+        <w:ind w:left="3600" w:hanging="360"/>
+      </w:pPr>
+    </w:lvl>
+    <w:lvl w:ilvl="5" w:tplc="080A001B" w:tentative="1">
+      <w:start w:val="1"/>
+      <w:numFmt w:val="lowerRoman"/>
+      <w:lvlText w:val="%6."/>
+      <w:lvlJc w:val="right"/>
+      <w:pPr>
+        <w:ind w:left="4320" w:hanging="180"/>
+      </w:pPr>
+    </w:lvl>
+    <w:lvl w:ilvl="6" w:tplc="080A000F" w:tentative="1">
+      <w:start w:val="1"/>
+      <w:numFmt w:val="decimal"/>
+      <w:lvlText w:val="%7."/>
+      <w:lvlJc w:val="left"/>
+      <w:pPr>
+        <w:ind w:left="5040" w:hanging="360"/>
+      </w:pPr>
+    </w:lvl>
+    <w:lvl w:ilvl="7" w:tplc="080A0019" w:tentative="1">
+      <w:start w:val="1"/>
+      <w:numFmt w:val="lowerLetter"/>
+      <w:lvlText w:val="%8."/>
+      <w:lvlJc w:val="left"/>
+      <w:pPr>
+        <w:ind w:left="5760" w:hanging="360"/>
+      </w:pPr>
+    </w:lvl>
+    <w:lvl w:ilvl="8" w:tplc="080A001B" w:tentative="1">
+      <w:start w:val="1"/>
+      <w:numFmt w:val="lowerRoman"/>
+      <w:lvlText w:val="%9."/>
+      <w:lvlJc w:val="right"/>
+      <w:pPr>
+        <w:ind w:left="6480" w:hanging="180"/>
+      </w:pPr>
+    </w:lvl>
+  </w:abstractNum>
+  <w:abstractNum w:abstractNumId="2" w15:restartNumberingAfterBreak="0">
     <w:nsid w:val="23CB65BD"/>
     <w:multiLevelType w:val="hybridMultilevel"/>
     <w:tmpl w:val="4550694E"/>
@@ -885,7 +1016,7 @@
       </w:pPr>
     </w:lvl>
   </w:abstractNum>
-  <w:abstractNum w:abstractNumId="2" w15:restartNumberingAfterBreak="0">
+  <w:abstractNum w:abstractNumId="3" w15:restartNumberingAfterBreak="0">
     <w:nsid w:val="529C5EA4"/>
     <w:multiLevelType w:val="hybridMultilevel"/>
     <w:tmpl w:val="9C72649E"/>
@@ -974,7 +1105,7 @@
       </w:pPr>
     </w:lvl>
   </w:abstractNum>
-  <w:abstractNum w:abstractNumId="3" w15:restartNumberingAfterBreak="0">
+  <w:abstractNum w:abstractNumId="4" w15:restartNumberingAfterBreak="0">
     <w:nsid w:val="65AC473C"/>
     <w:multiLevelType w:val="hybridMultilevel"/>
     <w:tmpl w:val="6402327A"/>
@@ -1064,16 +1195,19 @@
     </w:lvl>
   </w:abstractNum>
   <w:num w:numId="1">
-    <w:abstractNumId w:val="1"/>
+    <w:abstractNumId w:val="2"/>
   </w:num>
   <w:num w:numId="2">
     <w:abstractNumId w:val="0"/>
   </w:num>
   <w:num w:numId="3">
+    <w:abstractNumId w:val="4"/>
+  </w:num>
+  <w:num w:numId="4">
     <w:abstractNumId w:val="3"/>
   </w:num>
-  <w:num w:numId="4">
-    <w:abstractNumId w:val="2"/>
+  <w:num w:numId="5">
+    <w:abstractNumId w:val="1"/>
   </w:num>
 </w:numbering>
 </file>
@@ -1783,7 +1917,7 @@
 </file>
 
 <file path=customXml/itemProps1.xml><?xml version="1.0" encoding="utf-8"?>
-<ds:datastoreItem xmlns:ds="http://schemas.openxmlformats.org/officeDocument/2006/customXml" ds:itemID="{74048BDB-4156-41E9-ABF2-1D458A8A7535}">
+<ds:datastoreItem xmlns:ds="http://schemas.openxmlformats.org/officeDocument/2006/customXml" ds:itemID="{8E59C23C-9DE8-4E76-97E5-338FD426522E}">
   <ds:schemaRefs>
     <ds:schemaRef ds:uri="http://schemas.openxmlformats.org/officeDocument/2006/bibliography"/>
   </ds:schemaRefs>

</xml_diff>

<commit_message>
se agregó la variabilidad
</commit_message>
<xml_diff>
--- a/Datos/Control de analisis/00_Lista de análisis.docx
+++ b/Datos/Control de analisis/00_Lista de análisis.docx
@@ -66,15 +66,35 @@
     </w:p>
     <w:p/>
     <w:p>
-      <w:r>
+      <w:pPr>
+        <w:rPr>
+          <w:b/>
+        </w:rPr>
+      </w:pPr>
+      <w:r>
+        <w:rPr>
+          <w:b/>
+        </w:rPr>
+        <w:t xml:space="preserve">I. </w:t>
+      </w:r>
+      <w:r>
+        <w:rPr>
+          <w:b/>
+        </w:rPr>
         <w:t xml:space="preserve">Análisis en el artículo de </w:t>
       </w:r>
       <w:proofErr w:type="spellStart"/>
       <w:r>
+        <w:rPr>
+          <w:b/>
+        </w:rPr>
         <w:t>Lahav</w:t>
       </w:r>
       <w:proofErr w:type="spellEnd"/>
       <w:r>
+        <w:rPr>
+          <w:b/>
+        </w:rPr>
         <w:t>:</w:t>
       </w:r>
     </w:p>
@@ -253,15 +273,35 @@
       </w:r>
     </w:p>
     <w:p>
-      <w:r>
+      <w:pPr>
+        <w:rPr>
+          <w:b/>
+        </w:rPr>
+      </w:pPr>
+      <w:r>
+        <w:rPr>
+          <w:b/>
+        </w:rPr>
+        <w:t xml:space="preserve">II. </w:t>
+      </w:r>
+      <w:r>
+        <w:rPr>
+          <w:b/>
+        </w:rPr>
         <w:t xml:space="preserve">Análisis en el artículo de </w:t>
       </w:r>
       <w:proofErr w:type="spellStart"/>
       <w:r>
+        <w:rPr>
+          <w:b/>
+        </w:rPr>
         <w:t>Slonim</w:t>
       </w:r>
       <w:proofErr w:type="spellEnd"/>
       <w:r>
+        <w:rPr>
+          <w:b/>
+        </w:rPr>
         <w:t>:</w:t>
       </w:r>
     </w:p>
@@ -457,10 +497,7 @@
         </w:numPr>
       </w:pPr>
       <w:r>
-        <w:t>PREGUNTA:</w:t>
-      </w:r>
-      <w:r>
-        <w:t xml:space="preserve"> ¿Los jugadores experimentados solo aprenden a elegir el número más pequeño</w:t>
+        <w:t>PREGUNTA: ¿Los jugadores experimentados solo aprenden a elegir el número más pequeño</w:t>
       </w:r>
       <w:r>
         <w:t xml:space="preserve">, o responden en base a las tiradas de los oponentes del primer </w:t>
@@ -475,10 +512,7 @@
       </w:r>
       <w:r>
         <w:br/>
-        <w:t>ANÁLISIS:</w:t>
-      </w:r>
-      <w:r>
-        <w:t xml:space="preserve"> Se reporta el porcentaje de veces que los jugadores experimentados y no experimentados ganan sin elegir el número más pequeño. </w:t>
+        <w:t xml:space="preserve">ANÁLISIS: Se reporta el porcentaje de veces que los jugadores experimentados y no experimentados ganan sin elegir el número más pequeño. </w:t>
       </w:r>
       <w:r>
         <w:t xml:space="preserve">Regresiones logísticas de los </w:t>
@@ -514,10 +548,7 @@
       </w:r>
       <w:r>
         <w:br/>
-        <w:t>RESULTADO:</w:t>
-      </w:r>
-      <w:r>
-        <w:t xml:space="preserve"> La proporción de victorias es </w:t>
+        <w:t xml:space="preserve">RESULTADO: La proporción de victorias es </w:t>
       </w:r>
       <w:r>
         <w:t xml:space="preserve">significativamente </w:t>
@@ -553,17 +584,11 @@
         </w:numPr>
       </w:pPr>
       <w:r>
-        <w:t>PREGUNTA:</w:t>
-      </w:r>
-      <w:r>
-        <w:t xml:space="preserve"> ¿Los jugadores experimentados eligen la mejor respuesta a los pasos de razonamiento de los jugadores no experimentados?</w:t>
-      </w:r>
-      <w:r>
-        <w:br/>
-        <w:t>ANÁLISIS:</w:t>
-      </w:r>
-      <w:r>
-        <w:t xml:space="preserve"> </w:t>
+        <w:t>PREGUNTA: ¿Los jugadores experimentados eligen la mejor respuesta a los pasos de razonamiento de los jugadores no experimentados?</w:t>
+      </w:r>
+      <w:r>
+        <w:br/>
+        <w:t xml:space="preserve">ANÁLISIS: </w:t>
       </w:r>
       <w:r>
         <w:t>Variabilidad</w:t>
@@ -642,13 +667,7 @@
       </w:r>
       <w:proofErr w:type="spellEnd"/>
       <w:r>
-        <w:t xml:space="preserve"> anterior</w:t>
-      </w:r>
-      <w:r>
-        <w:t xml:space="preserve">. </w:t>
-      </w:r>
-      <w:r>
-        <w:t>La disminución periodo a periodo tiene una tasa decreciente.</w:t>
+        <w:t xml:space="preserve"> anterior. La disminución periodo a periodo tiene una tasa decreciente.</w:t>
       </w:r>
       <w:r>
         <w:br/>
@@ -719,7 +738,21 @@
       </w:r>
     </w:p>
     <w:p>
-      <w:r>
+      <w:pPr>
+        <w:rPr>
+          <w:b/>
+        </w:rPr>
+      </w:pPr>
+      <w:r>
+        <w:rPr>
+          <w:b/>
+        </w:rPr>
+        <w:t xml:space="preserve">III. </w:t>
+      </w:r>
+      <w:r>
+        <w:rPr>
+          <w:b/>
+        </w:rPr>
         <w:t>Análisis de las interacciones entre los dos elementos del diseño:</w:t>
       </w:r>
     </w:p>
@@ -731,6 +764,24 @@
           <w:numId w:val="5"/>
         </w:numPr>
       </w:pPr>
+      <w:r>
+        <w:t>Realizar los mismos</w:t>
+      </w:r>
+      <w:r>
+        <w:t xml:space="preserve"> análisis indicados en I., entre los periodos 4 y 5.</w:t>
+      </w:r>
+    </w:p>
+    <w:p>
+      <w:pPr>
+        <w:pStyle w:val="Prrafodelista"/>
+        <w:numPr>
+          <w:ilvl w:val="0"/>
+          <w:numId w:val="5"/>
+        </w:numPr>
+      </w:pPr>
+      <w:r>
+        <w:t>Realizar los mismos análisis indicados en I., entre los periodos equivalentes de cada subjuego.</w:t>
+      </w:r>
       <w:bookmarkStart w:id="0" w:name="_GoBack"/>
       <w:bookmarkEnd w:id="0"/>
     </w:p>
@@ -1917,7 +1968,7 @@
 </file>
 
 <file path=customXml/itemProps1.xml><?xml version="1.0" encoding="utf-8"?>
-<ds:datastoreItem xmlns:ds="http://schemas.openxmlformats.org/officeDocument/2006/customXml" ds:itemID="{8E59C23C-9DE8-4E76-97E5-338FD426522E}">
+<ds:datastoreItem xmlns:ds="http://schemas.openxmlformats.org/officeDocument/2006/customXml" ds:itemID="{B91B266B-53D9-40B5-8393-EF5AFC90B9B4}">
   <ds:schemaRefs>
     <ds:schemaRef ds:uri="http://schemas.openxmlformats.org/officeDocument/2006/bibliography"/>
   </ds:schemaRefs>

</xml_diff>

<commit_message>
tratando de hacer regresiones
</commit_message>
<xml_diff>
--- a/Datos/Control de analisis/00_Lista de análisis.docx
+++ b/Datos/Control de analisis/00_Lista de análisis.docx
@@ -389,6 +389,14 @@
         <w:t>PREGUNTA:</w:t>
       </w:r>
       <w:r>
+        <w:t xml:space="preserve"> </w:t>
+      </w:r>
+      <w:r>
+        <w:t>¿Los jugadores disminuyen su elección contra los mismos oponentes y la incrementan contra oponentes nuevos?</w:t>
+      </w:r>
+      <w:bookmarkStart w:id="0" w:name="_GoBack"/>
+      <w:bookmarkEnd w:id="0"/>
+      <w:r>
         <w:br/>
         <w:t>ANÁLISIS:</w:t>
       </w:r>
@@ -512,14 +520,14 @@
       </w:r>
       <w:r>
         <w:br/>
-        <w:t xml:space="preserve">ANÁLISIS: Se reporta el porcentaje de veces que los jugadores experimentados y no experimentados ganan sin elegir el número más pequeño. </w:t>
-      </w:r>
-      <w:r>
-        <w:t xml:space="preserve">Regresiones logísticas de los </w:t>
+        <w:t xml:space="preserve">ANÁLISIS: Se reporta el porcentaje de veces que los jugadores experimentados y no </w:t>
       </w:r>
       <w:r>
         <w:lastRenderedPageBreak/>
-        <w:t>determinantes cuando gana el jugador experimentado.</w:t>
+        <w:t xml:space="preserve">experimentados ganan sin elegir el número más pequeño. </w:t>
+      </w:r>
+      <w:r>
+        <w:t>Regresiones logísticas de los determinantes cuando gana el jugador experimentado.</w:t>
       </w:r>
       <w:r>
         <w:br/>
@@ -780,10 +788,16 @@
         </w:numPr>
       </w:pPr>
       <w:r>
-        <w:t>Realizar los mismos análisis indicados en I., entre los periodos equivalentes de cada subjuego.</w:t>
-      </w:r>
-      <w:bookmarkStart w:id="0" w:name="_GoBack"/>
-      <w:bookmarkEnd w:id="0"/>
+        <w:t xml:space="preserve">Realizar los mismos análisis indicados en I., entre los periodos equivalentes de cada </w:t>
+      </w:r>
+      <w:proofErr w:type="spellStart"/>
+      <w:r>
+        <w:t>subjuego</w:t>
+      </w:r>
+      <w:proofErr w:type="spellEnd"/>
+      <w:r>
+        <w:t>.</w:t>
+      </w:r>
     </w:p>
     <w:sectPr>
       <w:pgSz w:w="12240" w:h="15840"/>
@@ -1968,7 +1982,7 @@
 </file>
 
 <file path=customXml/itemProps1.xml><?xml version="1.0" encoding="utf-8"?>
-<ds:datastoreItem xmlns:ds="http://schemas.openxmlformats.org/officeDocument/2006/customXml" ds:itemID="{B91B266B-53D9-40B5-8393-EF5AFC90B9B4}">
+<ds:datastoreItem xmlns:ds="http://schemas.openxmlformats.org/officeDocument/2006/customXml" ds:itemID="{4B7EF2B7-3F15-424C-95EB-4CA95432E695}">
   <ds:schemaRefs>
     <ds:schemaRef ds:uri="http://schemas.openxmlformats.org/officeDocument/2006/bibliography"/>
   </ds:schemaRefs>

</xml_diff>